<commit_message>
please mearge without conflict
</commit_message>
<xml_diff>
--- a/Submissions/Experiment No 2.docx
+++ b/Submissions/Experiment No 2.docx
@@ -31,7 +31,8 @@
           <w:p>
             <w:pPr>
               <w:pStyle w:val="Normal"/>
-              <w:widowControl/>
+              <w:widowControl w:val="false"/>
+              <w:suppressAutoHyphens w:val="true"/>
               <w:spacing w:lineRule="auto" w:line="240" w:before="0" w:after="0"/>
               <w:jc w:val="left"/>
               <w:rPr>
@@ -45,13 +46,11 @@
             </w:pPr>
             <w:r>
               <w:rPr>
-                <w:rFonts w:eastAsia="Calibri" w:cs="Segoe UI" w:ascii="Segoe UI" w:hAnsi="Segoe UI"/>
+                <w:rFonts w:cs="Segoe UI" w:ascii="Segoe UI" w:hAnsi="Segoe UI"/>
                 <w:b/>
                 <w:bCs/>
-                <w:kern w:val="0"/>
-                <w:sz w:val="22"/>
-                <w:szCs w:val="22"/>
-                <w:lang w:val="en-US" w:eastAsia="en-US" w:bidi="ar-SA"/>
+                <w:sz w:val="24"/>
+                <w:szCs w:val="24"/>
               </w:rPr>
             </w:r>
           </w:p>
@@ -64,7 +63,8 @@
           <w:p>
             <w:pPr>
               <w:pStyle w:val="Normal"/>
-              <w:widowControl/>
+              <w:widowControl w:val="false"/>
+              <w:suppressAutoHyphens w:val="true"/>
               <w:spacing w:lineRule="auto" w:line="240" w:before="0" w:after="0"/>
               <w:jc w:val="left"/>
               <w:rPr>
@@ -99,7 +99,8 @@
           <w:p>
             <w:pPr>
               <w:pStyle w:val="Normal"/>
-              <w:widowControl/>
+              <w:widowControl w:val="false"/>
+              <w:suppressAutoHyphens w:val="true"/>
               <w:spacing w:lineRule="auto" w:line="240" w:before="0" w:after="0"/>
               <w:jc w:val="left"/>
               <w:rPr>
@@ -113,13 +114,11 @@
             </w:pPr>
             <w:r>
               <w:rPr>
-                <w:rFonts w:eastAsia="Calibri" w:cs="Segoe UI" w:ascii="Segoe UI" w:hAnsi="Segoe UI"/>
+                <w:rFonts w:cs="Segoe UI" w:ascii="Segoe UI" w:hAnsi="Segoe UI"/>
                 <w:b/>
                 <w:bCs/>
-                <w:kern w:val="0"/>
-                <w:sz w:val="22"/>
-                <w:szCs w:val="22"/>
-                <w:lang w:val="en-US" w:eastAsia="en-US" w:bidi="ar-SA"/>
+                <w:sz w:val="24"/>
+                <w:szCs w:val="24"/>
               </w:rPr>
             </w:r>
           </w:p>
@@ -132,22 +131,21 @@
           <w:p>
             <w:pPr>
               <w:pStyle w:val="Normal"/>
-              <w:widowControl/>
-              <w:spacing w:lineRule="auto" w:line="240" w:before="0" w:after="0"/>
-              <w:jc w:val="left"/>
-              <w:rPr>
-                <w:rFonts w:ascii="Segoe UI" w:hAnsi="Segoe UI" w:cs="Segoe UI"/>
-                <w:sz w:val="24"/>
-                <w:szCs w:val="24"/>
-              </w:rPr>
-            </w:pPr>
-            <w:r>
-              <w:rPr>
-                <w:rFonts w:eastAsia="Calibri" w:cs="Segoe UI" w:ascii="Segoe UI" w:hAnsi="Segoe UI"/>
-                <w:kern w:val="0"/>
-                <w:sz w:val="22"/>
-                <w:szCs w:val="22"/>
-                <w:lang w:val="en-US" w:eastAsia="en-US" w:bidi="ar-SA"/>
+              <w:widowControl w:val="false"/>
+              <w:suppressAutoHyphens w:val="true"/>
+              <w:spacing w:lineRule="auto" w:line="240" w:before="0" w:after="0"/>
+              <w:jc w:val="left"/>
+              <w:rPr>
+                <w:rFonts w:ascii="Segoe UI" w:hAnsi="Segoe UI" w:cs="Segoe UI"/>
+                <w:sz w:val="24"/>
+                <w:szCs w:val="24"/>
+              </w:rPr>
+            </w:pPr>
+            <w:r>
+              <w:rPr>
+                <w:rFonts w:cs="Segoe UI" w:ascii="Segoe UI" w:hAnsi="Segoe UI"/>
+                <w:sz w:val="24"/>
+                <w:szCs w:val="24"/>
               </w:rPr>
             </w:r>
           </w:p>
@@ -163,7 +161,8 @@
           <w:p>
             <w:pPr>
               <w:pStyle w:val="Normal"/>
-              <w:widowControl/>
+              <w:widowControl w:val="false"/>
+              <w:suppressAutoHyphens w:val="true"/>
               <w:spacing w:lineRule="auto" w:line="240" w:before="0" w:after="0"/>
               <w:jc w:val="left"/>
               <w:rPr>
@@ -197,7 +196,8 @@
           <w:p>
             <w:pPr>
               <w:pStyle w:val="Normal"/>
-              <w:widowControl/>
+              <w:widowControl w:val="false"/>
+              <w:suppressAutoHyphens w:val="true"/>
               <w:spacing w:lineRule="auto" w:line="240" w:before="0" w:after="0"/>
               <w:jc w:val="left"/>
               <w:rPr>
@@ -232,7 +232,8 @@
           <w:p>
             <w:pPr>
               <w:pStyle w:val="Normal"/>
-              <w:widowControl/>
+              <w:widowControl w:val="false"/>
+              <w:suppressAutoHyphens w:val="true"/>
               <w:spacing w:lineRule="auto" w:line="240" w:before="0" w:after="0"/>
               <w:jc w:val="left"/>
               <w:rPr>
@@ -246,13 +247,11 @@
             </w:pPr>
             <w:r>
               <w:rPr>
-                <w:rFonts w:eastAsia="Calibri" w:cs="Segoe UI" w:ascii="Segoe UI" w:hAnsi="Segoe UI"/>
+                <w:rFonts w:cs="Segoe UI" w:ascii="Segoe UI" w:hAnsi="Segoe UI"/>
                 <w:b/>
                 <w:bCs/>
-                <w:kern w:val="0"/>
-                <w:sz w:val="22"/>
-                <w:szCs w:val="22"/>
-                <w:lang w:val="en-US" w:eastAsia="en-US" w:bidi="ar-SA"/>
+                <w:sz w:val="24"/>
+                <w:szCs w:val="24"/>
               </w:rPr>
             </w:r>
           </w:p>
@@ -265,22 +264,21 @@
           <w:p>
             <w:pPr>
               <w:pStyle w:val="Normal"/>
-              <w:widowControl/>
-              <w:spacing w:lineRule="auto" w:line="240" w:before="0" w:after="0"/>
-              <w:jc w:val="left"/>
-              <w:rPr>
-                <w:rFonts w:ascii="Segoe UI" w:hAnsi="Segoe UI" w:cs="Segoe UI"/>
-                <w:sz w:val="24"/>
-                <w:szCs w:val="24"/>
-              </w:rPr>
-            </w:pPr>
-            <w:r>
-              <w:rPr>
-                <w:rFonts w:eastAsia="Calibri" w:cs="Segoe UI" w:ascii="Segoe UI" w:hAnsi="Segoe UI"/>
-                <w:kern w:val="0"/>
-                <w:sz w:val="22"/>
-                <w:szCs w:val="22"/>
-                <w:lang w:val="en-US" w:eastAsia="en-US" w:bidi="ar-SA"/>
+              <w:widowControl w:val="false"/>
+              <w:suppressAutoHyphens w:val="true"/>
+              <w:spacing w:lineRule="auto" w:line="240" w:before="0" w:after="0"/>
+              <w:jc w:val="left"/>
+              <w:rPr>
+                <w:rFonts w:ascii="Segoe UI" w:hAnsi="Segoe UI" w:cs="Segoe UI"/>
+                <w:sz w:val="24"/>
+                <w:szCs w:val="24"/>
+              </w:rPr>
+            </w:pPr>
+            <w:r>
+              <w:rPr>
+                <w:rFonts w:cs="Segoe UI" w:ascii="Segoe UI" w:hAnsi="Segoe UI"/>
+                <w:sz w:val="24"/>
+                <w:szCs w:val="24"/>
               </w:rPr>
             </w:r>
           </w:p>
@@ -296,7 +294,8 @@
           <w:p>
             <w:pPr>
               <w:pStyle w:val="Normal"/>
-              <w:widowControl/>
+              <w:widowControl w:val="false"/>
+              <w:suppressAutoHyphens w:val="true"/>
               <w:spacing w:lineRule="auto" w:line="240" w:before="0" w:after="0"/>
               <w:jc w:val="left"/>
               <w:rPr>
@@ -330,7 +329,8 @@
           <w:p>
             <w:pPr>
               <w:pStyle w:val="Normal"/>
-              <w:widowControl/>
+              <w:widowControl w:val="false"/>
+              <w:suppressAutoHyphens w:val="true"/>
               <w:spacing w:lineRule="auto" w:line="240" w:before="0" w:after="0"/>
               <w:jc w:val="left"/>
               <w:rPr>
@@ -362,7 +362,8 @@
           <w:p>
             <w:pPr>
               <w:pStyle w:val="Normal"/>
-              <w:widowControl/>
+              <w:widowControl w:val="false"/>
+              <w:suppressAutoHyphens w:val="true"/>
               <w:spacing w:lineRule="auto" w:line="240" w:before="0" w:after="0"/>
               <w:jc w:val="left"/>
               <w:rPr>
@@ -376,13 +377,11 @@
             </w:pPr>
             <w:r>
               <w:rPr>
-                <w:rFonts w:eastAsia="Calibri" w:cs="Segoe UI" w:ascii="Segoe UI" w:hAnsi="Segoe UI"/>
+                <w:rFonts w:cs="Segoe UI" w:ascii="Segoe UI" w:hAnsi="Segoe UI"/>
                 <w:b/>
                 <w:bCs/>
-                <w:kern w:val="0"/>
-                <w:sz w:val="22"/>
-                <w:szCs w:val="22"/>
-                <w:lang w:val="en-US" w:eastAsia="en-US" w:bidi="ar-SA"/>
+                <w:sz w:val="24"/>
+                <w:szCs w:val="24"/>
               </w:rPr>
             </w:r>
           </w:p>
@@ -395,22 +394,21 @@
           <w:p>
             <w:pPr>
               <w:pStyle w:val="Normal"/>
-              <w:widowControl/>
-              <w:spacing w:lineRule="auto" w:line="240" w:before="0" w:after="0"/>
-              <w:jc w:val="left"/>
-              <w:rPr>
-                <w:rFonts w:ascii="Segoe UI" w:hAnsi="Segoe UI" w:cs="Segoe UI"/>
-                <w:sz w:val="24"/>
-                <w:szCs w:val="24"/>
-              </w:rPr>
-            </w:pPr>
-            <w:r>
-              <w:rPr>
-                <w:rFonts w:eastAsia="Calibri" w:cs="Segoe UI" w:ascii="Segoe UI" w:hAnsi="Segoe UI"/>
-                <w:kern w:val="0"/>
-                <w:sz w:val="22"/>
-                <w:szCs w:val="22"/>
-                <w:lang w:val="en-US" w:eastAsia="en-US" w:bidi="ar-SA"/>
+              <w:widowControl w:val="false"/>
+              <w:suppressAutoHyphens w:val="true"/>
+              <w:spacing w:lineRule="auto" w:line="240" w:before="0" w:after="0"/>
+              <w:jc w:val="left"/>
+              <w:rPr>
+                <w:rFonts w:ascii="Segoe UI" w:hAnsi="Segoe UI" w:cs="Segoe UI"/>
+                <w:sz w:val="24"/>
+                <w:szCs w:val="24"/>
+              </w:rPr>
+            </w:pPr>
+            <w:r>
+              <w:rPr>
+                <w:rFonts w:cs="Segoe UI" w:ascii="Segoe UI" w:hAnsi="Segoe UI"/>
+                <w:sz w:val="24"/>
+                <w:szCs w:val="24"/>
               </w:rPr>
             </w:r>
           </w:p>
@@ -426,7 +424,8 @@
           <w:p>
             <w:pPr>
               <w:pStyle w:val="Normal"/>
-              <w:widowControl/>
+              <w:widowControl w:val="false"/>
+              <w:suppressAutoHyphens w:val="true"/>
               <w:spacing w:lineRule="auto" w:line="240" w:before="0" w:after="0"/>
               <w:jc w:val="left"/>
               <w:rPr>
@@ -454,7 +453,8 @@
           <w:p>
             <w:pPr>
               <w:pStyle w:val="Normal"/>
-              <w:widowControl/>
+              <w:widowControl w:val="false"/>
+              <w:suppressAutoHyphens w:val="true"/>
               <w:spacing w:lineRule="auto" w:line="240" w:before="0" w:after="0"/>
               <w:jc w:val="left"/>
               <w:rPr>
@@ -488,7 +488,8 @@
           <w:p>
             <w:pPr>
               <w:pStyle w:val="Normal"/>
-              <w:widowControl/>
+              <w:widowControl w:val="false"/>
+              <w:suppressAutoHyphens w:val="true"/>
               <w:spacing w:lineRule="auto" w:line="240" w:before="0" w:after="0"/>
               <w:jc w:val="left"/>
               <w:rPr>
@@ -520,7 +521,8 @@
           <w:p>
             <w:pPr>
               <w:pStyle w:val="Normal"/>
-              <w:widowControl/>
+              <w:widowControl w:val="false"/>
+              <w:suppressAutoHyphens w:val="true"/>
               <w:spacing w:lineRule="auto" w:line="240" w:before="0" w:after="0"/>
               <w:jc w:val="left"/>
               <w:rPr>
@@ -534,13 +536,11 @@
             </w:pPr>
             <w:r>
               <w:rPr>
-                <w:rFonts w:eastAsia="Calibri" w:cs="Segoe UI" w:ascii="Segoe UI" w:hAnsi="Segoe UI"/>
+                <w:rFonts w:cs="Segoe UI" w:ascii="Segoe UI" w:hAnsi="Segoe UI"/>
                 <w:b/>
                 <w:bCs/>
-                <w:kern w:val="0"/>
-                <w:sz w:val="22"/>
-                <w:szCs w:val="22"/>
-                <w:lang w:val="en-US" w:eastAsia="en-US" w:bidi="ar-SA"/>
+                <w:sz w:val="24"/>
+                <w:szCs w:val="24"/>
               </w:rPr>
             </w:r>
           </w:p>
@@ -553,22 +553,21 @@
           <w:p>
             <w:pPr>
               <w:pStyle w:val="Normal"/>
-              <w:widowControl/>
-              <w:spacing w:lineRule="auto" w:line="240" w:before="0" w:after="0"/>
-              <w:jc w:val="left"/>
-              <w:rPr>
-                <w:rFonts w:ascii="Segoe UI" w:hAnsi="Segoe UI" w:cs="Segoe UI"/>
-                <w:sz w:val="24"/>
-                <w:szCs w:val="24"/>
-              </w:rPr>
-            </w:pPr>
-            <w:r>
-              <w:rPr>
-                <w:rFonts w:eastAsia="Calibri" w:cs="Segoe UI" w:ascii="Segoe UI" w:hAnsi="Segoe UI"/>
-                <w:kern w:val="0"/>
-                <w:sz w:val="22"/>
-                <w:szCs w:val="22"/>
-                <w:lang w:val="en-US" w:eastAsia="en-US" w:bidi="ar-SA"/>
+              <w:widowControl w:val="false"/>
+              <w:suppressAutoHyphens w:val="true"/>
+              <w:spacing w:lineRule="auto" w:line="240" w:before="0" w:after="0"/>
+              <w:jc w:val="left"/>
+              <w:rPr>
+                <w:rFonts w:ascii="Segoe UI" w:hAnsi="Segoe UI" w:cs="Segoe UI"/>
+                <w:sz w:val="24"/>
+                <w:szCs w:val="24"/>
+              </w:rPr>
+            </w:pPr>
+            <w:r>
+              <w:rPr>
+                <w:rFonts w:cs="Segoe UI" w:ascii="Segoe UI" w:hAnsi="Segoe UI"/>
+                <w:sz w:val="24"/>
+                <w:szCs w:val="24"/>
               </w:rPr>
             </w:r>
           </w:p>
@@ -584,7 +583,8 @@
           <w:p>
             <w:pPr>
               <w:pStyle w:val="Normal"/>
-              <w:widowControl/>
+              <w:widowControl w:val="false"/>
+              <w:suppressAutoHyphens w:val="true"/>
               <w:spacing w:lineRule="auto" w:line="240" w:before="0" w:after="0"/>
               <w:jc w:val="left"/>
               <w:rPr>
@@ -612,7 +612,8 @@
           <w:p>
             <w:pPr>
               <w:pStyle w:val="Normal"/>
-              <w:widowControl/>
+              <w:widowControl w:val="false"/>
+              <w:suppressAutoHyphens w:val="true"/>
               <w:spacing w:lineRule="auto" w:line="240" w:before="0" w:after="0"/>
               <w:jc w:val="left"/>
               <w:rPr>
@@ -646,7 +647,8 @@
           <w:p>
             <w:pPr>
               <w:pStyle w:val="Normal"/>
-              <w:widowControl/>
+              <w:widowControl w:val="false"/>
+              <w:suppressAutoHyphens w:val="true"/>
               <w:spacing w:lineRule="auto" w:line="240" w:before="0" w:after="0"/>
               <w:jc w:val="left"/>
               <w:rPr>
@@ -678,7 +680,8 @@
           <w:p>
             <w:pPr>
               <w:pStyle w:val="Normal"/>
-              <w:widowControl/>
+              <w:widowControl w:val="false"/>
+              <w:suppressAutoHyphens w:val="true"/>
               <w:spacing w:lineRule="auto" w:line="240" w:before="0" w:after="0"/>
               <w:jc w:val="left"/>
               <w:rPr>
@@ -692,13 +695,11 @@
             </w:pPr>
             <w:r>
               <w:rPr>
-                <w:rFonts w:eastAsia="Calibri" w:cs="Segoe UI" w:ascii="Segoe UI" w:hAnsi="Segoe UI"/>
+                <w:rFonts w:cs="Segoe UI" w:ascii="Segoe UI" w:hAnsi="Segoe UI"/>
                 <w:b/>
                 <w:bCs/>
-                <w:kern w:val="0"/>
-                <w:sz w:val="22"/>
-                <w:szCs w:val="22"/>
-                <w:lang w:val="en-US" w:eastAsia="en-US" w:bidi="ar-SA"/>
+                <w:sz w:val="24"/>
+                <w:szCs w:val="24"/>
               </w:rPr>
             </w:r>
           </w:p>
@@ -711,22 +712,21 @@
           <w:p>
             <w:pPr>
               <w:pStyle w:val="Normal"/>
-              <w:widowControl/>
-              <w:spacing w:lineRule="auto" w:line="240" w:before="0" w:after="0"/>
-              <w:jc w:val="left"/>
-              <w:rPr>
-                <w:rFonts w:ascii="Segoe UI" w:hAnsi="Segoe UI" w:cs="Segoe UI"/>
-                <w:sz w:val="24"/>
-                <w:szCs w:val="24"/>
-              </w:rPr>
-            </w:pPr>
-            <w:r>
-              <w:rPr>
-                <w:rFonts w:eastAsia="Calibri" w:cs="Segoe UI" w:ascii="Segoe UI" w:hAnsi="Segoe UI"/>
-                <w:kern w:val="0"/>
-                <w:sz w:val="22"/>
-                <w:szCs w:val="22"/>
-                <w:lang w:val="en-US" w:eastAsia="en-US" w:bidi="ar-SA"/>
+              <w:widowControl w:val="false"/>
+              <w:suppressAutoHyphens w:val="true"/>
+              <w:spacing w:lineRule="auto" w:line="240" w:before="0" w:after="0"/>
+              <w:jc w:val="left"/>
+              <w:rPr>
+                <w:rFonts w:ascii="Segoe UI" w:hAnsi="Segoe UI" w:cs="Segoe UI"/>
+                <w:sz w:val="24"/>
+                <w:szCs w:val="24"/>
+              </w:rPr>
+            </w:pPr>
+            <w:r>
+              <w:rPr>
+                <w:rFonts w:cs="Segoe UI" w:ascii="Segoe UI" w:hAnsi="Segoe UI"/>
+                <w:sz w:val="24"/>
+                <w:szCs w:val="24"/>
               </w:rPr>
             </w:r>
           </w:p>
@@ -742,7 +742,8 @@
           <w:p>
             <w:pPr>
               <w:pStyle w:val="Normal"/>
-              <w:widowControl/>
+              <w:widowControl w:val="false"/>
+              <w:suppressAutoHyphens w:val="true"/>
               <w:spacing w:lineRule="auto" w:line="240" w:before="0" w:after="0"/>
               <w:jc w:val="left"/>
               <w:rPr>
@@ -776,8 +777,9 @@
           <w:p>
             <w:pPr>
               <w:pStyle w:val="Normal"/>
-              <w:widowControl/>
+              <w:widowControl w:val="false"/>
               <w:shd w:val="clear" w:color="auto" w:fill="FFFFFF"/>
+              <w:suppressAutoHyphens w:val="true"/>
               <w:spacing w:lineRule="auto" w:line="240" w:before="0" w:after="0"/>
               <w:jc w:val="both"/>
               <w:rPr>
@@ -800,12 +802,13 @@
           <w:p>
             <w:pPr>
               <w:pStyle w:val="Normal"/>
-              <w:widowControl/>
+              <w:widowControl w:val="false"/>
               <w:numPr>
                 <w:ilvl w:val="0"/>
                 <w:numId w:val="1"/>
               </w:numPr>
               <w:shd w:val="clear" w:color="auto" w:fill="FFFFFF"/>
+              <w:suppressAutoHyphens w:val="true"/>
               <w:spacing w:lineRule="auto" w:line="240" w:before="0" w:after="0"/>
               <w:ind w:left="1196" w:hanging="360"/>
               <w:jc w:val="both"/>
@@ -829,12 +832,13 @@
           <w:p>
             <w:pPr>
               <w:pStyle w:val="Normal"/>
-              <w:widowControl/>
+              <w:widowControl w:val="false"/>
               <w:numPr>
                 <w:ilvl w:val="0"/>
                 <w:numId w:val="1"/>
               </w:numPr>
               <w:shd w:val="clear" w:color="auto" w:fill="FFFFFF"/>
+              <w:suppressAutoHyphens w:val="true"/>
               <w:spacing w:lineRule="auto" w:line="240" w:before="0" w:after="0"/>
               <w:ind w:left="1196" w:hanging="360"/>
               <w:jc w:val="both"/>
@@ -858,12 +862,13 @@
           <w:p>
             <w:pPr>
               <w:pStyle w:val="Normal"/>
-              <w:widowControl/>
+              <w:widowControl w:val="false"/>
               <w:numPr>
                 <w:ilvl w:val="0"/>
                 <w:numId w:val="1"/>
               </w:numPr>
               <w:shd w:val="clear" w:color="auto" w:fill="FFFFFF"/>
+              <w:suppressAutoHyphens w:val="true"/>
               <w:spacing w:lineRule="auto" w:line="240" w:before="0" w:after="0"/>
               <w:ind w:left="1196" w:hanging="360"/>
               <w:jc w:val="both"/>
@@ -887,12 +892,13 @@
           <w:p>
             <w:pPr>
               <w:pStyle w:val="Normal"/>
-              <w:widowControl/>
+              <w:widowControl w:val="false"/>
               <w:numPr>
                 <w:ilvl w:val="0"/>
                 <w:numId w:val="1"/>
               </w:numPr>
               <w:shd w:val="clear" w:color="auto" w:fill="FFFFFF"/>
+              <w:suppressAutoHyphens w:val="true"/>
               <w:spacing w:lineRule="auto" w:line="240" w:before="0" w:after="0"/>
               <w:ind w:left="1196" w:hanging="360"/>
               <w:jc w:val="both"/>
@@ -916,12 +922,13 @@
           <w:p>
             <w:pPr>
               <w:pStyle w:val="Normal"/>
-              <w:widowControl/>
+              <w:widowControl w:val="false"/>
               <w:numPr>
                 <w:ilvl w:val="0"/>
                 <w:numId w:val="1"/>
               </w:numPr>
               <w:shd w:val="clear" w:color="auto" w:fill="FFFFFF"/>
+              <w:suppressAutoHyphens w:val="true"/>
               <w:spacing w:lineRule="auto" w:line="240" w:before="0" w:after="0"/>
               <w:ind w:left="1196" w:hanging="360"/>
               <w:jc w:val="both"/>
@@ -945,8 +952,9 @@
           <w:p>
             <w:pPr>
               <w:pStyle w:val="Normal"/>
-              <w:widowControl/>
+              <w:widowControl w:val="false"/>
               <w:shd w:val="clear" w:color="auto" w:fill="FFFFFF"/>
+              <w:suppressAutoHyphens w:val="true"/>
               <w:spacing w:lineRule="auto" w:line="240" w:before="0" w:after="0"/>
               <w:jc w:val="both"/>
               <w:rPr>
@@ -969,13 +977,15 @@
           <w:p>
             <w:pPr>
               <w:pStyle w:val="Normal"/>
-              <w:widowControl/>
+              <w:widowControl w:val="false"/>
               <w:numPr>
                 <w:ilvl w:val="0"/>
                 <w:numId w:val="0"/>
               </w:numPr>
               <w:shd w:val="clear" w:color="auto" w:fill="FFFFFF"/>
-              <w:spacing w:lineRule="auto" w:line="240" w:before="0" w:after="0"/>
+              <w:suppressAutoHyphens w:val="true"/>
+              <w:spacing w:lineRule="auto" w:line="240" w:before="0" w:after="0"/>
+              <w:ind w:left="0" w:hanging="0"/>
               <w:jc w:val="both"/>
               <w:outlineLvl w:val="2"/>
               <w:rPr>
@@ -989,26 +999,26 @@
             </w:pPr>
             <w:r>
               <w:rPr>
-                <w:rFonts w:eastAsia="Calibri" w:cs="Segoe UI" w:ascii="Segoe UI" w:hAnsi="Segoe UI"/>
+                <w:rFonts w:cs="Segoe UI" w:ascii="Segoe UI" w:hAnsi="Segoe UI"/>
                 <w:b/>
                 <w:bCs/>
-                <w:kern w:val="0"/>
-                <w:sz w:val="22"/>
-                <w:szCs w:val="22"/>
-                <w:lang w:val="en-US" w:eastAsia="en-US" w:bidi="ar-SA"/>
-              </w:rPr>
-            </w:r>
-          </w:p>
-          <w:p>
-            <w:pPr>
-              <w:pStyle w:val="Normal"/>
-              <w:widowControl/>
+                <w:sz w:val="24"/>
+                <w:szCs w:val="24"/>
+              </w:rPr>
+            </w:r>
+          </w:p>
+          <w:p>
+            <w:pPr>
+              <w:pStyle w:val="Normal"/>
+              <w:widowControl w:val="false"/>
               <w:numPr>
                 <w:ilvl w:val="0"/>
                 <w:numId w:val="0"/>
               </w:numPr>
               <w:shd w:val="clear" w:color="auto" w:fill="FFFFFF"/>
-              <w:spacing w:lineRule="auto" w:line="240" w:before="0" w:after="0"/>
+              <w:suppressAutoHyphens w:val="true"/>
+              <w:spacing w:lineRule="auto" w:line="240" w:before="0" w:after="0"/>
+              <w:ind w:left="0" w:hanging="0"/>
               <w:jc w:val="both"/>
               <w:outlineLvl w:val="2"/>
               <w:rPr>
@@ -1036,13 +1046,15 @@
           <w:p>
             <w:pPr>
               <w:pStyle w:val="Normal"/>
-              <w:widowControl/>
+              <w:widowControl w:val="false"/>
               <w:numPr>
                 <w:ilvl w:val="0"/>
                 <w:numId w:val="0"/>
               </w:numPr>
               <w:shd w:val="clear" w:color="auto" w:fill="FFFFFF"/>
-              <w:spacing w:lineRule="auto" w:line="240" w:before="0" w:after="0"/>
+              <w:suppressAutoHyphens w:val="true"/>
+              <w:spacing w:lineRule="auto" w:line="240" w:before="0" w:after="0"/>
+              <w:ind w:left="0" w:hanging="0"/>
               <w:jc w:val="both"/>
               <w:outlineLvl w:val="2"/>
               <w:rPr>
@@ -1065,8 +1077,9 @@
           <w:p>
             <w:pPr>
               <w:pStyle w:val="Normal"/>
-              <w:widowControl/>
+              <w:widowControl w:val="false"/>
               <w:shd w:val="clear" w:color="auto" w:fill="FFFFFF"/>
+              <w:suppressAutoHyphens w:val="true"/>
               <w:spacing w:lineRule="auto" w:line="240" w:before="0" w:after="0"/>
               <w:jc w:val="both"/>
               <w:rPr>
@@ -1089,7 +1102,8 @@
           <w:p>
             <w:pPr>
               <w:pStyle w:val="Normal"/>
-              <w:widowControl/>
+              <w:widowControl w:val="false"/>
+              <w:suppressAutoHyphens w:val="true"/>
               <w:spacing w:lineRule="auto" w:line="240" w:before="0" w:after="0"/>
               <w:jc w:val="both"/>
               <w:rPr>
@@ -1100,18 +1114,17 @@
             </w:pPr>
             <w:r>
               <w:rPr>
-                <w:rFonts w:eastAsia="Calibri" w:cs="Segoe UI" w:ascii="Segoe UI" w:hAnsi="Segoe UI"/>
-                <w:kern w:val="0"/>
-                <w:sz w:val="22"/>
-                <w:szCs w:val="22"/>
-                <w:lang w:val="en-US" w:eastAsia="en-US" w:bidi="ar-SA"/>
-              </w:rPr>
-            </w:r>
-          </w:p>
-          <w:p>
-            <w:pPr>
-              <w:pStyle w:val="Normal"/>
-              <w:widowControl/>
+                <w:rFonts w:cs="Segoe UI" w:ascii="Segoe UI" w:hAnsi="Segoe UI"/>
+                <w:sz w:val="24"/>
+                <w:szCs w:val="24"/>
+              </w:rPr>
+            </w:r>
+          </w:p>
+          <w:p>
+            <w:pPr>
+              <w:pStyle w:val="Normal"/>
+              <w:widowControl w:val="false"/>
+              <w:suppressAutoHyphens w:val="true"/>
               <w:spacing w:lineRule="auto" w:line="240" w:before="0" w:after="0"/>
               <w:jc w:val="both"/>
               <w:rPr>
@@ -1139,7 +1152,8 @@
           <w:p>
             <w:pPr>
               <w:pStyle w:val="Normal"/>
-              <w:widowControl/>
+              <w:widowControl w:val="false"/>
+              <w:suppressAutoHyphens w:val="true"/>
               <w:spacing w:lineRule="auto" w:line="240" w:before="0" w:after="0"/>
               <w:jc w:val="both"/>
               <w:rPr>
@@ -1213,7 +1227,8 @@
           <w:p>
             <w:pPr>
               <w:pStyle w:val="Normal"/>
-              <w:widowControl/>
+              <w:widowControl w:val="false"/>
+              <w:suppressAutoHyphens w:val="true"/>
               <w:spacing w:lineRule="auto" w:line="240" w:before="0" w:after="0"/>
               <w:jc w:val="left"/>
               <w:rPr>
@@ -1227,13 +1242,11 @@
             </w:pPr>
             <w:r>
               <w:rPr>
-                <w:rFonts w:eastAsia="Calibri" w:cs="Segoe UI" w:ascii="Segoe UI" w:hAnsi="Segoe UI"/>
+                <w:rFonts w:cs="Segoe UI" w:ascii="Segoe UI" w:hAnsi="Segoe UI"/>
                 <w:b/>
                 <w:bCs/>
-                <w:kern w:val="0"/>
-                <w:sz w:val="22"/>
-                <w:szCs w:val="22"/>
-                <w:lang w:val="en-US" w:eastAsia="en-US" w:bidi="ar-SA"/>
+                <w:sz w:val="24"/>
+                <w:szCs w:val="24"/>
               </w:rPr>
             </w:r>
           </w:p>
@@ -1246,22 +1259,21 @@
           <w:p>
             <w:pPr>
               <w:pStyle w:val="Normal"/>
-              <w:widowControl/>
-              <w:spacing w:lineRule="auto" w:line="240" w:before="0" w:after="0"/>
-              <w:jc w:val="left"/>
-              <w:rPr>
-                <w:rFonts w:ascii="Segoe UI" w:hAnsi="Segoe UI" w:cs="Segoe UI"/>
-                <w:sz w:val="24"/>
-                <w:szCs w:val="24"/>
-              </w:rPr>
-            </w:pPr>
-            <w:r>
-              <w:rPr>
-                <w:rFonts w:eastAsia="Calibri" w:cs="Segoe UI" w:ascii="Segoe UI" w:hAnsi="Segoe UI"/>
-                <w:kern w:val="0"/>
-                <w:sz w:val="22"/>
-                <w:szCs w:val="22"/>
-                <w:lang w:val="en-US" w:eastAsia="en-US" w:bidi="ar-SA"/>
+              <w:widowControl w:val="false"/>
+              <w:suppressAutoHyphens w:val="true"/>
+              <w:spacing w:lineRule="auto" w:line="240" w:before="0" w:after="0"/>
+              <w:jc w:val="left"/>
+              <w:rPr>
+                <w:rFonts w:ascii="Segoe UI" w:hAnsi="Segoe UI" w:cs="Segoe UI"/>
+                <w:sz w:val="24"/>
+                <w:szCs w:val="24"/>
+              </w:rPr>
+            </w:pPr>
+            <w:r>
+              <w:rPr>
+                <w:rFonts w:cs="Segoe UI" w:ascii="Segoe UI" w:hAnsi="Segoe UI"/>
+                <w:sz w:val="24"/>
+                <w:szCs w:val="24"/>
               </w:rPr>
             </w:r>
           </w:p>
@@ -1277,7 +1289,8 @@
           <w:p>
             <w:pPr>
               <w:pStyle w:val="Normal"/>
-              <w:widowControl/>
+              <w:widowControl w:val="false"/>
+              <w:suppressAutoHyphens w:val="true"/>
               <w:spacing w:lineRule="auto" w:line="240" w:before="0" w:after="0"/>
               <w:jc w:val="left"/>
               <w:rPr>
@@ -1311,7 +1324,8 @@
           <w:p>
             <w:pPr>
               <w:pStyle w:val="Normal"/>
-              <w:widowControl/>
+              <w:widowControl w:val="false"/>
+              <w:suppressAutoHyphens w:val="true"/>
               <w:spacing w:lineRule="auto" w:line="240" w:before="0" w:after="0"/>
               <w:jc w:val="left"/>
               <w:rPr>
@@ -1374,11 +1388,12 @@
                 <w:p>
                   <w:pPr>
                     <w:pStyle w:val="ListParagraph"/>
-                    <w:widowControl/>
+                    <w:widowControl w:val="false"/>
                     <w:numPr>
                       <w:ilvl w:val="0"/>
                       <w:numId w:val="2"/>
                     </w:numPr>
+                    <w:suppressAutoHyphens w:val="true"/>
                     <w:spacing w:lineRule="auto" w:line="240" w:before="0" w:after="0"/>
                     <w:contextualSpacing/>
                     <w:jc w:val="left"/>
@@ -1402,11 +1417,12 @@
                 <w:p>
                   <w:pPr>
                     <w:pStyle w:val="ListParagraph"/>
-                    <w:widowControl/>
+                    <w:widowControl w:val="false"/>
                     <w:numPr>
                       <w:ilvl w:val="0"/>
                       <w:numId w:val="2"/>
                     </w:numPr>
+                    <w:suppressAutoHyphens w:val="true"/>
                     <w:spacing w:lineRule="auto" w:line="240" w:before="0" w:after="0"/>
                     <w:contextualSpacing/>
                     <w:jc w:val="left"/>
@@ -1430,11 +1446,12 @@
                 <w:p>
                   <w:pPr>
                     <w:pStyle w:val="ListParagraph"/>
-                    <w:widowControl/>
+                    <w:widowControl w:val="false"/>
                     <w:numPr>
                       <w:ilvl w:val="0"/>
                       <w:numId w:val="2"/>
                     </w:numPr>
+                    <w:suppressAutoHyphens w:val="true"/>
                     <w:spacing w:lineRule="auto" w:line="240" w:before="0" w:after="0"/>
                     <w:contextualSpacing/>
                     <w:jc w:val="left"/>
@@ -1458,11 +1475,12 @@
                 <w:p>
                   <w:pPr>
                     <w:pStyle w:val="ListParagraph"/>
-                    <w:widowControl/>
+                    <w:widowControl w:val="false"/>
                     <w:numPr>
                       <w:ilvl w:val="0"/>
                       <w:numId w:val="2"/>
                     </w:numPr>
+                    <w:suppressAutoHyphens w:val="true"/>
                     <w:spacing w:lineRule="auto" w:line="240" w:before="0" w:after="0"/>
                     <w:contextualSpacing/>
                     <w:jc w:val="left"/>
@@ -1486,11 +1504,12 @@
                 <w:p>
                   <w:pPr>
                     <w:pStyle w:val="ListParagraph"/>
-                    <w:widowControl/>
+                    <w:widowControl w:val="false"/>
                     <w:numPr>
                       <w:ilvl w:val="0"/>
                       <w:numId w:val="2"/>
                     </w:numPr>
+                    <w:suppressAutoHyphens w:val="true"/>
                     <w:spacing w:lineRule="auto" w:line="240" w:before="0" w:after="0"/>
                     <w:contextualSpacing/>
                     <w:jc w:val="left"/>
@@ -1525,11 +1544,12 @@
                 <w:p>
                   <w:pPr>
                     <w:pStyle w:val="ListParagraph"/>
-                    <w:widowControl/>
+                    <w:widowControl w:val="false"/>
                     <w:numPr>
                       <w:ilvl w:val="0"/>
                       <w:numId w:val="2"/>
                     </w:numPr>
+                    <w:suppressAutoHyphens w:val="true"/>
                     <w:spacing w:lineRule="auto" w:line="240" w:before="0" w:after="0"/>
                     <w:contextualSpacing/>
                     <w:jc w:val="left"/>
@@ -1553,11 +1573,12 @@
                 <w:p>
                   <w:pPr>
                     <w:pStyle w:val="ListParagraph"/>
-                    <w:widowControl/>
+                    <w:widowControl w:val="false"/>
                     <w:numPr>
                       <w:ilvl w:val="0"/>
                       <w:numId w:val="2"/>
                     </w:numPr>
+                    <w:suppressAutoHyphens w:val="true"/>
                     <w:spacing w:lineRule="auto" w:line="240" w:before="0" w:after="0"/>
                     <w:contextualSpacing/>
                     <w:jc w:val="left"/>
@@ -1581,11 +1602,12 @@
                 <w:p>
                   <w:pPr>
                     <w:pStyle w:val="ListParagraph"/>
-                    <w:widowControl/>
+                    <w:widowControl w:val="false"/>
                     <w:numPr>
                       <w:ilvl w:val="0"/>
                       <w:numId w:val="2"/>
                     </w:numPr>
+                    <w:suppressAutoHyphens w:val="true"/>
                     <w:spacing w:lineRule="auto" w:line="240" w:before="0" w:after="0"/>
                     <w:contextualSpacing/>
                     <w:jc w:val="left"/>
@@ -1609,11 +1631,12 @@
                 <w:p>
                   <w:pPr>
                     <w:pStyle w:val="ListParagraph"/>
-                    <w:widowControl/>
+                    <w:widowControl w:val="false"/>
                     <w:numPr>
                       <w:ilvl w:val="0"/>
                       <w:numId w:val="2"/>
                     </w:numPr>
+                    <w:suppressAutoHyphens w:val="true"/>
                     <w:spacing w:lineRule="auto" w:line="240" w:before="0" w:after="0"/>
                     <w:contextualSpacing/>
                     <w:jc w:val="left"/>
@@ -1637,11 +1660,12 @@
                 <w:p>
                   <w:pPr>
                     <w:pStyle w:val="ListParagraph"/>
-                    <w:widowControl/>
+                    <w:widowControl w:val="false"/>
                     <w:numPr>
                       <w:ilvl w:val="0"/>
                       <w:numId w:val="2"/>
                     </w:numPr>
+                    <w:suppressAutoHyphens w:val="true"/>
                     <w:spacing w:lineRule="auto" w:line="240" w:before="0" w:after="0"/>
                     <w:contextualSpacing/>
                     <w:jc w:val="left"/>
@@ -1665,7 +1689,8 @@
                 <w:p>
                   <w:pPr>
                     <w:pStyle w:val="Normal"/>
-                    <w:widowControl/>
+                    <w:widowControl w:val="false"/>
+                    <w:suppressAutoHyphens w:val="true"/>
                     <w:spacing w:lineRule="auto" w:line="240" w:before="0" w:after="0"/>
                     <w:jc w:val="left"/>
                     <w:rPr>
@@ -1676,11 +1701,9 @@
                   </w:pPr>
                   <w:r>
                     <w:rPr>
-                      <w:rFonts w:eastAsia="Calibri" w:cs="Segoe UI" w:ascii="Segoe UI" w:hAnsi="Segoe UI"/>
-                      <w:kern w:val="0"/>
-                      <w:sz w:val="22"/>
-                      <w:szCs w:val="22"/>
-                      <w:lang w:val="en-US" w:eastAsia="en-US" w:bidi="ar-SA"/>
+                      <w:rFonts w:cs="Segoe UI" w:ascii="Segoe UI" w:hAnsi="Segoe UI"/>
+                      <w:sz w:val="24"/>
+                      <w:szCs w:val="24"/>
                     </w:rPr>
                   </w:r>
                 </w:p>
@@ -1698,11 +1721,12 @@
                 <w:p>
                   <w:pPr>
                     <w:pStyle w:val="ListParagraph"/>
-                    <w:widowControl/>
+                    <w:widowControl w:val="false"/>
                     <w:numPr>
                       <w:ilvl w:val="0"/>
                       <w:numId w:val="2"/>
                     </w:numPr>
+                    <w:suppressAutoHyphens w:val="true"/>
                     <w:spacing w:lineRule="auto" w:line="240" w:before="0" w:after="0"/>
                     <w:contextualSpacing/>
                     <w:jc w:val="left"/>
@@ -1726,11 +1750,12 @@
                 <w:p>
                   <w:pPr>
                     <w:pStyle w:val="ListParagraph"/>
-                    <w:widowControl/>
+                    <w:widowControl w:val="false"/>
                     <w:numPr>
                       <w:ilvl w:val="0"/>
                       <w:numId w:val="2"/>
                     </w:numPr>
+                    <w:suppressAutoHyphens w:val="true"/>
                     <w:spacing w:lineRule="auto" w:line="240" w:before="0" w:after="0"/>
                     <w:contextualSpacing/>
                     <w:jc w:val="left"/>
@@ -1754,11 +1779,12 @@
                 <w:p>
                   <w:pPr>
                     <w:pStyle w:val="ListParagraph"/>
-                    <w:widowControl/>
+                    <w:widowControl w:val="false"/>
                     <w:numPr>
                       <w:ilvl w:val="0"/>
                       <w:numId w:val="2"/>
                     </w:numPr>
+                    <w:suppressAutoHyphens w:val="true"/>
                     <w:spacing w:lineRule="auto" w:line="240" w:before="0" w:after="0"/>
                     <w:contextualSpacing/>
                     <w:jc w:val="left"/>
@@ -1782,11 +1808,12 @@
                 <w:p>
                   <w:pPr>
                     <w:pStyle w:val="ListParagraph"/>
-                    <w:widowControl/>
+                    <w:widowControl w:val="false"/>
                     <w:numPr>
                       <w:ilvl w:val="0"/>
                       <w:numId w:val="2"/>
                     </w:numPr>
+                    <w:suppressAutoHyphens w:val="true"/>
                     <w:spacing w:lineRule="auto" w:line="240" w:before="0" w:after="0"/>
                     <w:contextualSpacing/>
                     <w:jc w:val="left"/>
@@ -1810,11 +1837,12 @@
                 <w:p>
                   <w:pPr>
                     <w:pStyle w:val="ListParagraph"/>
-                    <w:widowControl/>
+                    <w:widowControl w:val="false"/>
                     <w:numPr>
                       <w:ilvl w:val="0"/>
                       <w:numId w:val="2"/>
                     </w:numPr>
+                    <w:suppressAutoHyphens w:val="true"/>
                     <w:spacing w:lineRule="auto" w:line="240" w:before="0" w:after="0"/>
                     <w:contextualSpacing/>
                     <w:jc w:val="left"/>
@@ -1838,7 +1866,8 @@
                 <w:p>
                   <w:pPr>
                     <w:pStyle w:val="Normal"/>
-                    <w:widowControl/>
+                    <w:widowControl w:val="false"/>
+                    <w:suppressAutoHyphens w:val="true"/>
                     <w:spacing w:lineRule="auto" w:line="240" w:before="0" w:after="0"/>
                     <w:jc w:val="left"/>
                     <w:rPr>
@@ -1849,11 +1878,9 @@
                   </w:pPr>
                   <w:r>
                     <w:rPr>
-                      <w:rFonts w:eastAsia="Calibri" w:cs="Segoe UI" w:ascii="Segoe UI" w:hAnsi="Segoe UI"/>
-                      <w:kern w:val="0"/>
-                      <w:sz w:val="22"/>
-                      <w:szCs w:val="22"/>
-                      <w:lang w:val="en-US" w:eastAsia="en-US" w:bidi="ar-SA"/>
+                      <w:rFonts w:cs="Segoe UI" w:ascii="Segoe UI" w:hAnsi="Segoe UI"/>
+                      <w:sz w:val="24"/>
+                      <w:szCs w:val="24"/>
                     </w:rPr>
                   </w:r>
                 </w:p>
@@ -1871,11 +1898,12 @@
                 <w:p>
                   <w:pPr>
                     <w:pStyle w:val="ListParagraph"/>
-                    <w:widowControl/>
+                    <w:widowControl w:val="false"/>
                     <w:numPr>
                       <w:ilvl w:val="0"/>
                       <w:numId w:val="2"/>
                     </w:numPr>
+                    <w:suppressAutoHyphens w:val="true"/>
                     <w:spacing w:lineRule="auto" w:line="240" w:before="0" w:after="0"/>
                     <w:contextualSpacing/>
                     <w:jc w:val="left"/>
@@ -1899,11 +1927,12 @@
                 <w:p>
                   <w:pPr>
                     <w:pStyle w:val="ListParagraph"/>
-                    <w:widowControl/>
+                    <w:widowControl w:val="false"/>
                     <w:numPr>
                       <w:ilvl w:val="0"/>
                       <w:numId w:val="2"/>
                     </w:numPr>
+                    <w:suppressAutoHyphens w:val="true"/>
                     <w:spacing w:lineRule="auto" w:line="240" w:before="0" w:after="0"/>
                     <w:contextualSpacing/>
                     <w:jc w:val="left"/>
@@ -1927,11 +1956,12 @@
                 <w:p>
                   <w:pPr>
                     <w:pStyle w:val="ListParagraph"/>
-                    <w:widowControl/>
+                    <w:widowControl w:val="false"/>
                     <w:numPr>
                       <w:ilvl w:val="0"/>
                       <w:numId w:val="2"/>
                     </w:numPr>
+                    <w:suppressAutoHyphens w:val="true"/>
                     <w:spacing w:lineRule="auto" w:line="240" w:before="0" w:after="0"/>
                     <w:contextualSpacing/>
                     <w:jc w:val="left"/>
@@ -1955,11 +1985,12 @@
                 <w:p>
                   <w:pPr>
                     <w:pStyle w:val="ListParagraph"/>
-                    <w:widowControl/>
+                    <w:widowControl w:val="false"/>
                     <w:numPr>
                       <w:ilvl w:val="0"/>
                       <w:numId w:val="2"/>
                     </w:numPr>
+                    <w:suppressAutoHyphens w:val="true"/>
                     <w:spacing w:lineRule="auto" w:line="240" w:before="0" w:after="0"/>
                     <w:contextualSpacing/>
                     <w:jc w:val="left"/>
@@ -1983,11 +2014,12 @@
                 <w:p>
                   <w:pPr>
                     <w:pStyle w:val="ListParagraph"/>
-                    <w:widowControl/>
+                    <w:widowControl w:val="false"/>
                     <w:numPr>
                       <w:ilvl w:val="0"/>
                       <w:numId w:val="2"/>
                     </w:numPr>
+                    <w:suppressAutoHyphens w:val="true"/>
                     <w:spacing w:lineRule="auto" w:line="240" w:before="0" w:after="0"/>
                     <w:contextualSpacing/>
                     <w:jc w:val="left"/>
@@ -2014,22 +2046,21 @@
           <w:p>
             <w:pPr>
               <w:pStyle w:val="Normal"/>
-              <w:widowControl/>
-              <w:spacing w:lineRule="auto" w:line="240" w:before="0" w:after="0"/>
-              <w:jc w:val="left"/>
-              <w:rPr>
-                <w:rFonts w:ascii="Segoe UI" w:hAnsi="Segoe UI" w:cs="Segoe UI"/>
-                <w:sz w:val="24"/>
-                <w:szCs w:val="24"/>
-              </w:rPr>
-            </w:pPr>
-            <w:r>
-              <w:rPr>
-                <w:rFonts w:eastAsia="Calibri" w:cs="Segoe UI" w:ascii="Segoe UI" w:hAnsi="Segoe UI"/>
-                <w:kern w:val="0"/>
-                <w:sz w:val="22"/>
-                <w:szCs w:val="22"/>
-                <w:lang w:val="en-US" w:eastAsia="en-US" w:bidi="ar-SA"/>
+              <w:widowControl w:val="false"/>
+              <w:suppressAutoHyphens w:val="true"/>
+              <w:spacing w:lineRule="auto" w:line="240" w:before="0" w:after="0"/>
+              <w:jc w:val="left"/>
+              <w:rPr>
+                <w:rFonts w:ascii="Segoe UI" w:hAnsi="Segoe UI" w:cs="Segoe UI"/>
+                <w:sz w:val="24"/>
+                <w:szCs w:val="24"/>
+              </w:rPr>
+            </w:pPr>
+            <w:r>
+              <w:rPr>
+                <w:rFonts w:cs="Segoe UI" w:ascii="Segoe UI" w:hAnsi="Segoe UI"/>
+                <w:sz w:val="24"/>
+                <w:szCs w:val="24"/>
               </w:rPr>
             </w:r>
           </w:p>
@@ -2045,7 +2076,8 @@
           <w:p>
             <w:pPr>
               <w:pStyle w:val="Normal"/>
-              <w:widowControl/>
+              <w:widowControl w:val="false"/>
+              <w:suppressAutoHyphens w:val="true"/>
               <w:spacing w:lineRule="auto" w:line="240" w:before="0" w:after="0"/>
               <w:jc w:val="left"/>
               <w:rPr>
@@ -2074,25 +2106,24 @@
           <w:p>
             <w:pPr>
               <w:pStyle w:val="Normal"/>
-              <w:widowControl/>
-              <w:spacing w:lineRule="auto" w:line="240" w:before="0" w:after="0"/>
-              <w:jc w:val="left"/>
-              <w:rPr>
-                <w:rFonts w:ascii="Segoe UI" w:hAnsi="Segoe UI" w:cs="Segoe UI"/>
-                <w:sz w:val="24"/>
-                <w:szCs w:val="24"/>
-              </w:rPr>
-            </w:pPr>
-            <w:r>
-              <w:rPr>
-                <w:rFonts w:eastAsia="Calibri" w:cs="Segoe UI" w:ascii="Segoe UI" w:hAnsi="Segoe UI"/>
-                <w:kern w:val="0"/>
-                <w:sz w:val="22"/>
-                <w:szCs w:val="22"/>
-                <w:lang w:val="en-US" w:eastAsia="en-US" w:bidi="ar-SA"/>
+              <w:widowControl w:val="false"/>
+              <w:suppressAutoHyphens w:val="true"/>
+              <w:spacing w:lineRule="auto" w:line="240" w:before="0" w:after="0"/>
+              <w:jc w:val="left"/>
+              <w:rPr>
+                <w:rFonts w:ascii="Segoe UI" w:hAnsi="Segoe UI" w:cs="Segoe UI"/>
+                <w:sz w:val="24"/>
+                <w:szCs w:val="24"/>
+              </w:rPr>
+            </w:pPr>
+            <w:r>
+              <w:rPr>
+                <w:rFonts w:cs="Segoe UI" w:ascii="Segoe UI" w:hAnsi="Segoe UI"/>
+                <w:sz w:val="24"/>
+                <w:szCs w:val="24"/>
               </w:rPr>
               <w:drawing>
-                <wp:anchor behindDoc="0" distT="0" distB="0" distL="0" distR="0" simplePos="0" locked="0" layoutInCell="0" allowOverlap="1" relativeHeight="2">
+                <wp:anchor behindDoc="0" distT="0" distB="0" distL="0" distR="0" simplePos="0" locked="0" layoutInCell="1" allowOverlap="1" relativeHeight="2">
                   <wp:simplePos x="0" y="0"/>
                   <wp:positionH relativeFrom="column">
                     <wp:align>center</wp:align>
@@ -2150,7 +2181,8 @@
           <w:p>
             <w:pPr>
               <w:pStyle w:val="Normal"/>
-              <w:widowControl/>
+              <w:widowControl w:val="false"/>
+              <w:suppressAutoHyphens w:val="true"/>
               <w:spacing w:lineRule="auto" w:line="240" w:before="0" w:after="0"/>
               <w:jc w:val="left"/>
               <w:rPr>
@@ -2164,13 +2196,11 @@
             </w:pPr>
             <w:r>
               <w:rPr>
-                <w:rFonts w:eastAsia="Calibri" w:cs="Segoe UI" w:ascii="Segoe UI" w:hAnsi="Segoe UI"/>
+                <w:rFonts w:cs="Segoe UI" w:ascii="Segoe UI" w:hAnsi="Segoe UI"/>
                 <w:b/>
                 <w:bCs/>
-                <w:kern w:val="0"/>
-                <w:sz w:val="22"/>
-                <w:szCs w:val="22"/>
-                <w:lang w:val="en-US" w:eastAsia="en-US" w:bidi="ar-SA"/>
+                <w:sz w:val="24"/>
+                <w:szCs w:val="24"/>
               </w:rPr>
             </w:r>
           </w:p>
@@ -2183,25 +2213,24 @@
           <w:p>
             <w:pPr>
               <w:pStyle w:val="Normal"/>
-              <w:widowControl/>
-              <w:spacing w:lineRule="auto" w:line="240" w:before="0" w:after="0"/>
-              <w:jc w:val="left"/>
-              <w:rPr>
-                <w:rFonts w:ascii="Segoe UI" w:hAnsi="Segoe UI" w:cs="Segoe UI"/>
-                <w:sz w:val="24"/>
-                <w:szCs w:val="24"/>
-              </w:rPr>
-            </w:pPr>
-            <w:r>
-              <w:rPr>
-                <w:rFonts w:eastAsia="Calibri" w:cs="Segoe UI" w:ascii="Segoe UI" w:hAnsi="Segoe UI"/>
-                <w:kern w:val="0"/>
-                <w:sz w:val="22"/>
-                <w:szCs w:val="22"/>
-                <w:lang w:val="en-US" w:eastAsia="en-US" w:bidi="ar-SA"/>
+              <w:widowControl w:val="false"/>
+              <w:suppressAutoHyphens w:val="true"/>
+              <w:spacing w:lineRule="auto" w:line="240" w:before="0" w:after="0"/>
+              <w:jc w:val="left"/>
+              <w:rPr>
+                <w:rFonts w:ascii="Segoe UI" w:hAnsi="Segoe UI" w:cs="Segoe UI"/>
+                <w:sz w:val="24"/>
+                <w:szCs w:val="24"/>
+              </w:rPr>
+            </w:pPr>
+            <w:r>
+              <w:rPr>
+                <w:rFonts w:cs="Segoe UI" w:ascii="Segoe UI" w:hAnsi="Segoe UI"/>
+                <w:sz w:val="24"/>
+                <w:szCs w:val="24"/>
               </w:rPr>
               <w:drawing>
-                <wp:anchor behindDoc="0" distT="0" distB="0" distL="0" distR="0" simplePos="0" locked="0" layoutInCell="0" allowOverlap="1" relativeHeight="3">
+                <wp:anchor behindDoc="0" distT="0" distB="0" distL="0" distR="0" simplePos="0" locked="0" layoutInCell="1" allowOverlap="1" relativeHeight="3">
                   <wp:simplePos x="0" y="0"/>
                   <wp:positionH relativeFrom="column">
                     <wp:align>center</wp:align>
@@ -2259,22 +2288,21 @@
           <w:p>
             <w:pPr>
               <w:pStyle w:val="Normal"/>
-              <w:widowControl/>
-              <w:spacing w:lineRule="auto" w:line="240" w:before="0" w:after="0"/>
-              <w:jc w:val="left"/>
-              <w:rPr>
-                <w:rFonts w:ascii="Segoe UI" w:hAnsi="Segoe UI" w:cs="Segoe UI"/>
-                <w:sz w:val="24"/>
-                <w:szCs w:val="24"/>
-              </w:rPr>
-            </w:pPr>
-            <w:r>
-              <w:rPr>
-                <w:rFonts w:eastAsia="Calibri" w:cs="Segoe UI" w:ascii="Segoe UI" w:hAnsi="Segoe UI"/>
-                <w:kern w:val="0"/>
-                <w:sz w:val="22"/>
-                <w:szCs w:val="22"/>
-                <w:lang w:val="en-US" w:eastAsia="en-US" w:bidi="ar-SA"/>
+              <w:widowControl w:val="false"/>
+              <w:suppressAutoHyphens w:val="true"/>
+              <w:spacing w:lineRule="auto" w:line="240" w:before="0" w:after="0"/>
+              <w:jc w:val="left"/>
+              <w:rPr>
+                <w:rFonts w:ascii="Segoe UI" w:hAnsi="Segoe UI" w:cs="Segoe UI"/>
+                <w:sz w:val="24"/>
+                <w:szCs w:val="24"/>
+              </w:rPr>
+            </w:pPr>
+            <w:r>
+              <w:rPr>
+                <w:rFonts w:cs="Segoe UI" w:ascii="Segoe UI" w:hAnsi="Segoe UI"/>
+                <w:sz w:val="24"/>
+                <w:szCs w:val="24"/>
               </w:rPr>
             </w:r>
           </w:p>
@@ -2287,25 +2315,24 @@
           <w:p>
             <w:pPr>
               <w:pStyle w:val="Normal"/>
-              <w:widowControl/>
-              <w:spacing w:lineRule="auto" w:line="240" w:before="0" w:after="0"/>
-              <w:jc w:val="left"/>
-              <w:rPr>
-                <w:rFonts w:ascii="Segoe UI" w:hAnsi="Segoe UI" w:cs="Segoe UI"/>
-                <w:sz w:val="24"/>
-                <w:szCs w:val="24"/>
-              </w:rPr>
-            </w:pPr>
-            <w:r>
-              <w:rPr>
-                <w:rFonts w:eastAsia="Calibri" w:cs="Segoe UI" w:ascii="Segoe UI" w:hAnsi="Segoe UI"/>
-                <w:kern w:val="0"/>
-                <w:sz w:val="22"/>
-                <w:szCs w:val="22"/>
-                <w:lang w:val="en-US" w:eastAsia="en-US" w:bidi="ar-SA"/>
+              <w:widowControl w:val="false"/>
+              <w:suppressAutoHyphens w:val="true"/>
+              <w:spacing w:lineRule="auto" w:line="240" w:before="0" w:after="0"/>
+              <w:jc w:val="left"/>
+              <w:rPr>
+                <w:rFonts w:ascii="Segoe UI" w:hAnsi="Segoe UI" w:cs="Segoe UI"/>
+                <w:sz w:val="24"/>
+                <w:szCs w:val="24"/>
+              </w:rPr>
+            </w:pPr>
+            <w:r>
+              <w:rPr>
+                <w:rFonts w:cs="Segoe UI" w:ascii="Segoe UI" w:hAnsi="Segoe UI"/>
+                <w:sz w:val="24"/>
+                <w:szCs w:val="24"/>
               </w:rPr>
               <w:drawing>
-                <wp:anchor behindDoc="0" distT="0" distB="0" distL="0" distR="0" simplePos="0" locked="0" layoutInCell="0" allowOverlap="1" relativeHeight="4">
+                <wp:anchor behindDoc="0" distT="0" distB="0" distL="0" distR="0" simplePos="0" locked="0" layoutInCell="1" allowOverlap="1" relativeHeight="4">
                   <wp:simplePos x="0" y="0"/>
                   <wp:positionH relativeFrom="column">
                     <wp:align>center</wp:align>
@@ -2363,22 +2390,21 @@
           <w:p>
             <w:pPr>
               <w:pStyle w:val="Normal"/>
-              <w:widowControl/>
-              <w:spacing w:lineRule="auto" w:line="240" w:before="0" w:after="0"/>
-              <w:jc w:val="left"/>
-              <w:rPr>
-                <w:rFonts w:ascii="Segoe UI" w:hAnsi="Segoe UI" w:cs="Segoe UI"/>
-                <w:sz w:val="24"/>
-                <w:szCs w:val="24"/>
-              </w:rPr>
-            </w:pPr>
-            <w:r>
-              <w:rPr>
-                <w:rFonts w:eastAsia="Calibri" w:cs="Segoe UI" w:ascii="Segoe UI" w:hAnsi="Segoe UI"/>
-                <w:kern w:val="0"/>
-                <w:sz w:val="22"/>
-                <w:szCs w:val="22"/>
-                <w:lang w:val="en-US" w:eastAsia="en-US" w:bidi="ar-SA"/>
+              <w:widowControl w:val="false"/>
+              <w:suppressAutoHyphens w:val="true"/>
+              <w:spacing w:lineRule="auto" w:line="240" w:before="0" w:after="0"/>
+              <w:jc w:val="left"/>
+              <w:rPr>
+                <w:rFonts w:ascii="Segoe UI" w:hAnsi="Segoe UI" w:cs="Segoe UI"/>
+                <w:sz w:val="24"/>
+                <w:szCs w:val="24"/>
+              </w:rPr>
+            </w:pPr>
+            <w:r>
+              <w:rPr>
+                <w:rFonts w:cs="Segoe UI" w:ascii="Segoe UI" w:hAnsi="Segoe UI"/>
+                <w:sz w:val="24"/>
+                <w:szCs w:val="24"/>
               </w:rPr>
             </w:r>
           </w:p>
@@ -2391,25 +2417,24 @@
           <w:p>
             <w:pPr>
               <w:pStyle w:val="Normal"/>
-              <w:widowControl/>
-              <w:spacing w:lineRule="auto" w:line="240" w:before="0" w:after="0"/>
-              <w:jc w:val="left"/>
-              <w:rPr>
-                <w:rFonts w:ascii="Segoe UI" w:hAnsi="Segoe UI" w:cs="Segoe UI"/>
-                <w:sz w:val="24"/>
-                <w:szCs w:val="24"/>
-              </w:rPr>
-            </w:pPr>
-            <w:r>
-              <w:rPr>
-                <w:rFonts w:eastAsia="Calibri" w:cs="Segoe UI" w:ascii="Segoe UI" w:hAnsi="Segoe UI"/>
-                <w:kern w:val="0"/>
-                <w:sz w:val="22"/>
-                <w:szCs w:val="22"/>
-                <w:lang w:val="en-US" w:eastAsia="en-US" w:bidi="ar-SA"/>
+              <w:widowControl w:val="false"/>
+              <w:suppressAutoHyphens w:val="true"/>
+              <w:spacing w:lineRule="auto" w:line="240" w:before="0" w:after="0"/>
+              <w:jc w:val="left"/>
+              <w:rPr>
+                <w:rFonts w:ascii="Segoe UI" w:hAnsi="Segoe UI" w:cs="Segoe UI"/>
+                <w:sz w:val="24"/>
+                <w:szCs w:val="24"/>
+              </w:rPr>
+            </w:pPr>
+            <w:r>
+              <w:rPr>
+                <w:rFonts w:cs="Segoe UI" w:ascii="Segoe UI" w:hAnsi="Segoe UI"/>
+                <w:sz w:val="24"/>
+                <w:szCs w:val="24"/>
               </w:rPr>
               <w:drawing>
-                <wp:anchor behindDoc="0" distT="0" distB="0" distL="0" distR="0" simplePos="0" locked="0" layoutInCell="0" allowOverlap="1" relativeHeight="5">
+                <wp:anchor behindDoc="0" distT="0" distB="0" distL="0" distR="0" simplePos="0" locked="0" layoutInCell="1" allowOverlap="1" relativeHeight="5">
                   <wp:simplePos x="0" y="0"/>
                   <wp:positionH relativeFrom="column">
                     <wp:align>center</wp:align>
@@ -2467,22 +2492,21 @@
           <w:p>
             <w:pPr>
               <w:pStyle w:val="Normal"/>
-              <w:widowControl/>
-              <w:spacing w:lineRule="auto" w:line="240" w:before="0" w:after="0"/>
-              <w:jc w:val="left"/>
-              <w:rPr>
-                <w:rFonts w:ascii="Segoe UI" w:hAnsi="Segoe UI" w:cs="Segoe UI"/>
-                <w:sz w:val="24"/>
-                <w:szCs w:val="24"/>
-              </w:rPr>
-            </w:pPr>
-            <w:r>
-              <w:rPr>
-                <w:rFonts w:eastAsia="Calibri" w:cs="Segoe UI" w:ascii="Segoe UI" w:hAnsi="Segoe UI"/>
-                <w:kern w:val="0"/>
-                <w:sz w:val="22"/>
-                <w:szCs w:val="22"/>
-                <w:lang w:val="en-US" w:eastAsia="en-US" w:bidi="ar-SA"/>
+              <w:widowControl w:val="false"/>
+              <w:suppressAutoHyphens w:val="true"/>
+              <w:spacing w:lineRule="auto" w:line="240" w:before="0" w:after="0"/>
+              <w:jc w:val="left"/>
+              <w:rPr>
+                <w:rFonts w:ascii="Segoe UI" w:hAnsi="Segoe UI" w:cs="Segoe UI"/>
+                <w:sz w:val="24"/>
+                <w:szCs w:val="24"/>
+              </w:rPr>
+            </w:pPr>
+            <w:r>
+              <w:rPr>
+                <w:rFonts w:cs="Segoe UI" w:ascii="Segoe UI" w:hAnsi="Segoe UI"/>
+                <w:sz w:val="24"/>
+                <w:szCs w:val="24"/>
               </w:rPr>
             </w:r>
           </w:p>
@@ -2495,25 +2519,24 @@
           <w:p>
             <w:pPr>
               <w:pStyle w:val="Normal"/>
-              <w:widowControl/>
-              <w:spacing w:lineRule="auto" w:line="240" w:before="0" w:after="0"/>
-              <w:jc w:val="left"/>
-              <w:rPr>
-                <w:rFonts w:ascii="Segoe UI" w:hAnsi="Segoe UI" w:cs="Segoe UI"/>
-                <w:sz w:val="24"/>
-                <w:szCs w:val="24"/>
-              </w:rPr>
-            </w:pPr>
-            <w:r>
-              <w:rPr>
-                <w:rFonts w:eastAsia="Calibri" w:cs="Segoe UI" w:ascii="Segoe UI" w:hAnsi="Segoe UI"/>
-                <w:kern w:val="0"/>
-                <w:sz w:val="22"/>
-                <w:szCs w:val="22"/>
-                <w:lang w:val="en-US" w:eastAsia="en-US" w:bidi="ar-SA"/>
+              <w:widowControl w:val="false"/>
+              <w:suppressAutoHyphens w:val="true"/>
+              <w:spacing w:lineRule="auto" w:line="240" w:before="0" w:after="0"/>
+              <w:jc w:val="left"/>
+              <w:rPr>
+                <w:rFonts w:ascii="Segoe UI" w:hAnsi="Segoe UI" w:cs="Segoe UI"/>
+                <w:sz w:val="24"/>
+                <w:szCs w:val="24"/>
+              </w:rPr>
+            </w:pPr>
+            <w:r>
+              <w:rPr>
+                <w:rFonts w:cs="Segoe UI" w:ascii="Segoe UI" w:hAnsi="Segoe UI"/>
+                <w:sz w:val="24"/>
+                <w:szCs w:val="24"/>
               </w:rPr>
               <w:drawing>
-                <wp:anchor behindDoc="0" distT="0" distB="0" distL="0" distR="0" simplePos="0" locked="0" layoutInCell="0" allowOverlap="1" relativeHeight="6">
+                <wp:anchor behindDoc="0" distT="0" distB="0" distL="0" distR="0" simplePos="0" locked="0" layoutInCell="1" allowOverlap="1" relativeHeight="6">
                   <wp:simplePos x="0" y="0"/>
                   <wp:positionH relativeFrom="column">
                     <wp:align>center</wp:align>
@@ -2571,22 +2594,21 @@
           <w:p>
             <w:pPr>
               <w:pStyle w:val="Normal"/>
-              <w:widowControl/>
-              <w:spacing w:lineRule="auto" w:line="240" w:before="0" w:after="0"/>
-              <w:jc w:val="left"/>
-              <w:rPr>
-                <w:rFonts w:ascii="Segoe UI" w:hAnsi="Segoe UI" w:cs="Segoe UI"/>
-                <w:sz w:val="24"/>
-                <w:szCs w:val="24"/>
-              </w:rPr>
-            </w:pPr>
-            <w:r>
-              <w:rPr>
-                <w:rFonts w:eastAsia="Calibri" w:cs="Segoe UI" w:ascii="Segoe UI" w:hAnsi="Segoe UI"/>
-                <w:kern w:val="0"/>
-                <w:sz w:val="22"/>
-                <w:szCs w:val="22"/>
-                <w:lang w:val="en-US" w:eastAsia="en-US" w:bidi="ar-SA"/>
+              <w:widowControl w:val="false"/>
+              <w:suppressAutoHyphens w:val="true"/>
+              <w:spacing w:lineRule="auto" w:line="240" w:before="0" w:after="0"/>
+              <w:jc w:val="left"/>
+              <w:rPr>
+                <w:rFonts w:ascii="Segoe UI" w:hAnsi="Segoe UI" w:cs="Segoe UI"/>
+                <w:sz w:val="24"/>
+                <w:szCs w:val="24"/>
+              </w:rPr>
+            </w:pPr>
+            <w:r>
+              <w:rPr>
+                <w:rFonts w:cs="Segoe UI" w:ascii="Segoe UI" w:hAnsi="Segoe UI"/>
+                <w:sz w:val="24"/>
+                <w:szCs w:val="24"/>
               </w:rPr>
             </w:r>
           </w:p>
@@ -2599,25 +2621,24 @@
           <w:p>
             <w:pPr>
               <w:pStyle w:val="Normal"/>
-              <w:widowControl/>
-              <w:spacing w:lineRule="auto" w:line="240" w:before="0" w:after="0"/>
-              <w:jc w:val="left"/>
-              <w:rPr>
-                <w:rFonts w:ascii="Segoe UI" w:hAnsi="Segoe UI" w:cs="Segoe UI"/>
-                <w:sz w:val="24"/>
-                <w:szCs w:val="24"/>
-              </w:rPr>
-            </w:pPr>
-            <w:r>
-              <w:rPr>
-                <w:rFonts w:eastAsia="Calibri" w:cs="Segoe UI" w:ascii="Segoe UI" w:hAnsi="Segoe UI"/>
-                <w:kern w:val="0"/>
-                <w:sz w:val="22"/>
-                <w:szCs w:val="22"/>
-                <w:lang w:val="en-US" w:eastAsia="en-US" w:bidi="ar-SA"/>
+              <w:widowControl w:val="false"/>
+              <w:suppressAutoHyphens w:val="true"/>
+              <w:spacing w:lineRule="auto" w:line="240" w:before="0" w:after="0"/>
+              <w:jc w:val="left"/>
+              <w:rPr>
+                <w:rFonts w:ascii="Segoe UI" w:hAnsi="Segoe UI" w:cs="Segoe UI"/>
+                <w:sz w:val="24"/>
+                <w:szCs w:val="24"/>
+              </w:rPr>
+            </w:pPr>
+            <w:r>
+              <w:rPr>
+                <w:rFonts w:cs="Segoe UI" w:ascii="Segoe UI" w:hAnsi="Segoe UI"/>
+                <w:sz w:val="24"/>
+                <w:szCs w:val="24"/>
               </w:rPr>
               <w:drawing>
-                <wp:anchor behindDoc="0" distT="0" distB="0" distL="0" distR="0" simplePos="0" locked="0" layoutInCell="0" allowOverlap="1" relativeHeight="7">
+                <wp:anchor behindDoc="0" distT="0" distB="0" distL="0" distR="0" simplePos="0" locked="0" layoutInCell="1" allowOverlap="1" relativeHeight="7">
                   <wp:simplePos x="0" y="0"/>
                   <wp:positionH relativeFrom="column">
                     <wp:align>center</wp:align>
@@ -2675,22 +2696,21 @@
           <w:p>
             <w:pPr>
               <w:pStyle w:val="Normal"/>
-              <w:widowControl/>
-              <w:spacing w:lineRule="auto" w:line="240" w:before="0" w:after="0"/>
-              <w:jc w:val="left"/>
-              <w:rPr>
-                <w:rFonts w:ascii="Segoe UI" w:hAnsi="Segoe UI" w:cs="Segoe UI"/>
-                <w:sz w:val="24"/>
-                <w:szCs w:val="24"/>
-              </w:rPr>
-            </w:pPr>
-            <w:r>
-              <w:rPr>
-                <w:rFonts w:eastAsia="Calibri" w:cs="Segoe UI" w:ascii="Segoe UI" w:hAnsi="Segoe UI"/>
-                <w:kern w:val="0"/>
-                <w:sz w:val="22"/>
-                <w:szCs w:val="22"/>
-                <w:lang w:val="en-US" w:eastAsia="en-US" w:bidi="ar-SA"/>
+              <w:widowControl w:val="false"/>
+              <w:suppressAutoHyphens w:val="true"/>
+              <w:spacing w:lineRule="auto" w:line="240" w:before="0" w:after="0"/>
+              <w:jc w:val="left"/>
+              <w:rPr>
+                <w:rFonts w:ascii="Segoe UI" w:hAnsi="Segoe UI" w:cs="Segoe UI"/>
+                <w:sz w:val="24"/>
+                <w:szCs w:val="24"/>
+              </w:rPr>
+            </w:pPr>
+            <w:r>
+              <w:rPr>
+                <w:rFonts w:cs="Segoe UI" w:ascii="Segoe UI" w:hAnsi="Segoe UI"/>
+                <w:sz w:val="24"/>
+                <w:szCs w:val="24"/>
               </w:rPr>
             </w:r>
           </w:p>
@@ -2703,25 +2723,24 @@
           <w:p>
             <w:pPr>
               <w:pStyle w:val="Normal"/>
-              <w:widowControl/>
-              <w:spacing w:lineRule="auto" w:line="240" w:before="0" w:after="0"/>
-              <w:jc w:val="left"/>
-              <w:rPr>
-                <w:rFonts w:ascii="Segoe UI" w:hAnsi="Segoe UI" w:cs="Segoe UI"/>
-                <w:sz w:val="24"/>
-                <w:szCs w:val="24"/>
-              </w:rPr>
-            </w:pPr>
-            <w:r>
-              <w:rPr>
-                <w:rFonts w:eastAsia="Calibri" w:cs="Segoe UI" w:ascii="Segoe UI" w:hAnsi="Segoe UI"/>
-                <w:kern w:val="0"/>
-                <w:sz w:val="22"/>
-                <w:szCs w:val="22"/>
-                <w:lang w:val="en-US" w:eastAsia="en-US" w:bidi="ar-SA"/>
+              <w:widowControl w:val="false"/>
+              <w:suppressAutoHyphens w:val="true"/>
+              <w:spacing w:lineRule="auto" w:line="240" w:before="0" w:after="0"/>
+              <w:jc w:val="left"/>
+              <w:rPr>
+                <w:rFonts w:ascii="Segoe UI" w:hAnsi="Segoe UI" w:cs="Segoe UI"/>
+                <w:sz w:val="24"/>
+                <w:szCs w:val="24"/>
+              </w:rPr>
+            </w:pPr>
+            <w:r>
+              <w:rPr>
+                <w:rFonts w:cs="Segoe UI" w:ascii="Segoe UI" w:hAnsi="Segoe UI"/>
+                <w:sz w:val="24"/>
+                <w:szCs w:val="24"/>
               </w:rPr>
               <w:drawing>
-                <wp:anchor behindDoc="0" distT="0" distB="0" distL="0" distR="0" simplePos="0" locked="0" layoutInCell="0" allowOverlap="1" relativeHeight="8">
+                <wp:anchor behindDoc="0" distT="0" distB="0" distL="0" distR="0" simplePos="0" locked="0" layoutInCell="1" allowOverlap="1" relativeHeight="8">
                   <wp:simplePos x="0" y="0"/>
                   <wp:positionH relativeFrom="column">
                     <wp:align>center</wp:align>
@@ -2779,22 +2798,21 @@
           <w:p>
             <w:pPr>
               <w:pStyle w:val="Normal"/>
-              <w:widowControl/>
-              <w:spacing w:lineRule="auto" w:line="240" w:before="0" w:after="0"/>
-              <w:jc w:val="left"/>
-              <w:rPr>
-                <w:rFonts w:ascii="Segoe UI" w:hAnsi="Segoe UI" w:cs="Segoe UI"/>
-                <w:sz w:val="24"/>
-                <w:szCs w:val="24"/>
-              </w:rPr>
-            </w:pPr>
-            <w:r>
-              <w:rPr>
-                <w:rFonts w:eastAsia="Calibri" w:cs="Segoe UI" w:ascii="Segoe UI" w:hAnsi="Segoe UI"/>
-                <w:kern w:val="0"/>
-                <w:sz w:val="22"/>
-                <w:szCs w:val="22"/>
-                <w:lang w:val="en-US" w:eastAsia="en-US" w:bidi="ar-SA"/>
+              <w:widowControl w:val="false"/>
+              <w:suppressAutoHyphens w:val="true"/>
+              <w:spacing w:lineRule="auto" w:line="240" w:before="0" w:after="0"/>
+              <w:jc w:val="left"/>
+              <w:rPr>
+                <w:rFonts w:ascii="Segoe UI" w:hAnsi="Segoe UI" w:cs="Segoe UI"/>
+                <w:sz w:val="24"/>
+                <w:szCs w:val="24"/>
+              </w:rPr>
+            </w:pPr>
+            <w:r>
+              <w:rPr>
+                <w:rFonts w:cs="Segoe UI" w:ascii="Segoe UI" w:hAnsi="Segoe UI"/>
+                <w:sz w:val="24"/>
+                <w:szCs w:val="24"/>
               </w:rPr>
             </w:r>
           </w:p>
@@ -2807,25 +2825,24 @@
           <w:p>
             <w:pPr>
               <w:pStyle w:val="Normal"/>
-              <w:widowControl/>
-              <w:spacing w:lineRule="auto" w:line="240" w:before="0" w:after="0"/>
-              <w:jc w:val="left"/>
-              <w:rPr>
-                <w:rFonts w:ascii="Segoe UI" w:hAnsi="Segoe UI" w:cs="Segoe UI"/>
-                <w:sz w:val="24"/>
-                <w:szCs w:val="24"/>
-              </w:rPr>
-            </w:pPr>
-            <w:r>
-              <w:rPr>
-                <w:rFonts w:eastAsia="Calibri" w:cs="Segoe UI" w:ascii="Segoe UI" w:hAnsi="Segoe UI"/>
-                <w:kern w:val="0"/>
-                <w:sz w:val="22"/>
-                <w:szCs w:val="22"/>
-                <w:lang w:val="en-US" w:eastAsia="en-US" w:bidi="ar-SA"/>
+              <w:widowControl w:val="false"/>
+              <w:suppressAutoHyphens w:val="true"/>
+              <w:spacing w:lineRule="auto" w:line="240" w:before="0" w:after="0"/>
+              <w:jc w:val="left"/>
+              <w:rPr>
+                <w:rFonts w:ascii="Segoe UI" w:hAnsi="Segoe UI" w:cs="Segoe UI"/>
+                <w:sz w:val="24"/>
+                <w:szCs w:val="24"/>
+              </w:rPr>
+            </w:pPr>
+            <w:r>
+              <w:rPr>
+                <w:rFonts w:cs="Segoe UI" w:ascii="Segoe UI" w:hAnsi="Segoe UI"/>
+                <w:sz w:val="24"/>
+                <w:szCs w:val="24"/>
               </w:rPr>
               <w:drawing>
-                <wp:anchor behindDoc="0" distT="0" distB="0" distL="0" distR="0" simplePos="0" locked="0" layoutInCell="0" allowOverlap="1" relativeHeight="9">
+                <wp:anchor behindDoc="0" distT="0" distB="0" distL="0" distR="0" simplePos="0" locked="0" layoutInCell="1" allowOverlap="1" relativeHeight="9">
                   <wp:simplePos x="0" y="0"/>
                   <wp:positionH relativeFrom="column">
                     <wp:align>center</wp:align>
@@ -2883,25 +2900,24 @@
           <w:p>
             <w:pPr>
               <w:pStyle w:val="Normal"/>
-              <w:widowControl/>
-              <w:spacing w:lineRule="auto" w:line="240" w:before="0" w:after="0"/>
-              <w:jc w:val="left"/>
-              <w:rPr>
-                <w:rFonts w:ascii="Segoe UI" w:hAnsi="Segoe UI" w:cs="Segoe UI"/>
-                <w:b/>
-                <w:b/>
-                <w:sz w:val="24"/>
-                <w:szCs w:val="24"/>
-              </w:rPr>
-            </w:pPr>
-            <w:r>
-              <w:rPr>
-                <w:rFonts w:eastAsia="Calibri" w:cs="Segoe UI" w:ascii="Segoe UI" w:hAnsi="Segoe UI"/>
-                <w:b/>
-                <w:kern w:val="0"/>
-                <w:sz w:val="22"/>
-                <w:szCs w:val="22"/>
-                <w:lang w:val="en-US" w:eastAsia="en-US" w:bidi="ar-SA"/>
+              <w:widowControl w:val="false"/>
+              <w:suppressAutoHyphens w:val="true"/>
+              <w:spacing w:lineRule="auto" w:line="240" w:before="0" w:after="0"/>
+              <w:jc w:val="left"/>
+              <w:rPr>
+                <w:rFonts w:ascii="Segoe UI" w:hAnsi="Segoe UI" w:cs="Segoe UI"/>
+                <w:b/>
+                <w:b/>
+                <w:sz w:val="24"/>
+                <w:szCs w:val="24"/>
+              </w:rPr>
+            </w:pPr>
+            <w:r>
+              <w:rPr>
+                <w:rFonts w:cs="Segoe UI" w:ascii="Segoe UI" w:hAnsi="Segoe UI"/>
+                <w:b/>
+                <w:sz w:val="24"/>
+                <w:szCs w:val="24"/>
               </w:rPr>
             </w:r>
           </w:p>
@@ -2914,25 +2930,24 @@
           <w:p>
             <w:pPr>
               <w:pStyle w:val="Normal"/>
-              <w:widowControl/>
-              <w:spacing w:lineRule="auto" w:line="240" w:before="0" w:after="0"/>
-              <w:jc w:val="left"/>
-              <w:rPr>
-                <w:rFonts w:ascii="Segoe UI" w:hAnsi="Segoe UI" w:cs="Segoe UI"/>
-                <w:sz w:val="24"/>
-                <w:szCs w:val="24"/>
-              </w:rPr>
-            </w:pPr>
-            <w:r>
-              <w:rPr>
-                <w:rFonts w:eastAsia="Calibri" w:cs="Segoe UI" w:ascii="Segoe UI" w:hAnsi="Segoe UI"/>
-                <w:kern w:val="0"/>
-                <w:sz w:val="22"/>
-                <w:szCs w:val="22"/>
-                <w:lang w:val="en-US" w:eastAsia="en-US" w:bidi="ar-SA"/>
+              <w:widowControl w:val="false"/>
+              <w:suppressAutoHyphens w:val="true"/>
+              <w:spacing w:lineRule="auto" w:line="240" w:before="0" w:after="0"/>
+              <w:jc w:val="left"/>
+              <w:rPr>
+                <w:rFonts w:ascii="Segoe UI" w:hAnsi="Segoe UI" w:cs="Segoe UI"/>
+                <w:sz w:val="24"/>
+                <w:szCs w:val="24"/>
+              </w:rPr>
+            </w:pPr>
+            <w:r>
+              <w:rPr>
+                <w:rFonts w:cs="Segoe UI" w:ascii="Segoe UI" w:hAnsi="Segoe UI"/>
+                <w:sz w:val="24"/>
+                <w:szCs w:val="24"/>
               </w:rPr>
               <w:drawing>
-                <wp:anchor behindDoc="0" distT="0" distB="0" distL="0" distR="0" simplePos="0" locked="0" layoutInCell="0" allowOverlap="1" relativeHeight="10">
+                <wp:anchor behindDoc="0" distT="0" distB="0" distL="0" distR="0" simplePos="0" locked="0" layoutInCell="1" allowOverlap="1" relativeHeight="10">
                   <wp:simplePos x="0" y="0"/>
                   <wp:positionH relativeFrom="column">
                     <wp:align>center</wp:align>
@@ -2990,20 +3005,21 @@
           <w:p>
             <w:pPr>
               <w:pStyle w:val="Normal"/>
-              <w:widowControl/>
-              <w:spacing w:lineRule="auto" w:line="240" w:before="0" w:after="0"/>
-              <w:jc w:val="left"/>
-              <w:rPr>
-                <w:rFonts w:ascii="Segoe UI" w:hAnsi="Segoe UI" w:cs="Segoe UI"/>
-                <w:sz w:val="24"/>
-                <w:szCs w:val="24"/>
-              </w:rPr>
-            </w:pPr>
-            <w:r>
-              <w:rPr>
-                <w:rFonts w:eastAsia="Calibri"/>
-                <w:kern w:val="0"/>
-                <w:lang w:val="en-US" w:eastAsia="en-US" w:bidi="ar-SA"/>
+              <w:widowControl w:val="false"/>
+              <w:suppressAutoHyphens w:val="true"/>
+              <w:spacing w:lineRule="auto" w:line="240" w:before="0" w:after="0"/>
+              <w:jc w:val="left"/>
+              <w:rPr>
+                <w:rFonts w:ascii="Segoe UI" w:hAnsi="Segoe UI" w:cs="Segoe UI"/>
+                <w:sz w:val="24"/>
+                <w:szCs w:val="24"/>
+              </w:rPr>
+            </w:pPr>
+            <w:r>
+              <w:rPr>
+                <w:rFonts w:cs="Segoe UI" w:ascii="Segoe UI" w:hAnsi="Segoe UI"/>
+                <w:sz w:val="24"/>
+                <w:szCs w:val="24"/>
               </w:rPr>
             </w:r>
             <w:bookmarkStart w:id="0" w:name="_GoBack"/>
@@ -3019,25 +3035,24 @@
           <w:p>
             <w:pPr>
               <w:pStyle w:val="Normal"/>
-              <w:widowControl/>
-              <w:spacing w:lineRule="auto" w:line="240" w:before="0" w:after="0"/>
-              <w:jc w:val="left"/>
-              <w:rPr>
-                <w:rFonts w:ascii="Segoe UI" w:hAnsi="Segoe UI" w:cs="Segoe UI"/>
-                <w:sz w:val="24"/>
-                <w:szCs w:val="24"/>
-              </w:rPr>
-            </w:pPr>
-            <w:r>
-              <w:rPr>
-                <w:rFonts w:eastAsia="Calibri" w:cs="Segoe UI" w:ascii="Segoe UI" w:hAnsi="Segoe UI"/>
-                <w:kern w:val="0"/>
-                <w:sz w:val="22"/>
-                <w:szCs w:val="22"/>
-                <w:lang w:val="en-US" w:eastAsia="en-US" w:bidi="ar-SA"/>
+              <w:widowControl w:val="false"/>
+              <w:suppressAutoHyphens w:val="true"/>
+              <w:spacing w:lineRule="auto" w:line="240" w:before="0" w:after="0"/>
+              <w:jc w:val="left"/>
+              <w:rPr>
+                <w:rFonts w:ascii="Segoe UI" w:hAnsi="Segoe UI" w:cs="Segoe UI"/>
+                <w:sz w:val="24"/>
+                <w:szCs w:val="24"/>
+              </w:rPr>
+            </w:pPr>
+            <w:r>
+              <w:rPr>
+                <w:rFonts w:cs="Segoe UI" w:ascii="Segoe UI" w:hAnsi="Segoe UI"/>
+                <w:sz w:val="24"/>
+                <w:szCs w:val="24"/>
               </w:rPr>
               <w:drawing>
-                <wp:anchor behindDoc="0" distT="0" distB="0" distL="0" distR="0" simplePos="0" locked="0" layoutInCell="0" allowOverlap="1" relativeHeight="11">
+                <wp:anchor behindDoc="0" distT="0" distB="0" distL="0" distR="0" simplePos="0" locked="0" layoutInCell="1" allowOverlap="1" relativeHeight="11">
                   <wp:simplePos x="0" y="0"/>
                   <wp:positionH relativeFrom="column">
                     <wp:align>center</wp:align>
@@ -3095,22 +3110,21 @@
           <w:p>
             <w:pPr>
               <w:pStyle w:val="Normal"/>
-              <w:widowControl/>
-              <w:spacing w:lineRule="auto" w:line="240" w:before="0" w:after="0"/>
-              <w:jc w:val="left"/>
-              <w:rPr>
-                <w:rFonts w:ascii="Segoe UI" w:hAnsi="Segoe UI" w:cs="Segoe UI"/>
-                <w:sz w:val="24"/>
-                <w:szCs w:val="24"/>
-              </w:rPr>
-            </w:pPr>
-            <w:r>
-              <w:rPr>
-                <w:rFonts w:eastAsia="Calibri" w:cs="Segoe UI" w:ascii="Segoe UI" w:hAnsi="Segoe UI"/>
-                <w:kern w:val="0"/>
-                <w:sz w:val="22"/>
-                <w:szCs w:val="22"/>
-                <w:lang w:val="en-US" w:eastAsia="en-US" w:bidi="ar-SA"/>
+              <w:widowControl w:val="false"/>
+              <w:suppressAutoHyphens w:val="true"/>
+              <w:spacing w:lineRule="auto" w:line="240" w:before="0" w:after="0"/>
+              <w:jc w:val="left"/>
+              <w:rPr>
+                <w:rFonts w:ascii="Segoe UI" w:hAnsi="Segoe UI" w:cs="Segoe UI"/>
+                <w:sz w:val="24"/>
+                <w:szCs w:val="24"/>
+              </w:rPr>
+            </w:pPr>
+            <w:r>
+              <w:rPr>
+                <w:rFonts w:cs="Segoe UI" w:ascii="Segoe UI" w:hAnsi="Segoe UI"/>
+                <w:sz w:val="24"/>
+                <w:szCs w:val="24"/>
               </w:rPr>
             </w:r>
           </w:p>
@@ -3123,25 +3137,24 @@
           <w:p>
             <w:pPr>
               <w:pStyle w:val="Normal"/>
-              <w:widowControl/>
-              <w:spacing w:lineRule="auto" w:line="240" w:before="0" w:after="0"/>
-              <w:jc w:val="left"/>
-              <w:rPr>
-                <w:rFonts w:ascii="Segoe UI" w:hAnsi="Segoe UI" w:cs="Segoe UI"/>
-                <w:sz w:val="24"/>
-                <w:szCs w:val="24"/>
-              </w:rPr>
-            </w:pPr>
-            <w:r>
-              <w:rPr>
-                <w:rFonts w:eastAsia="Calibri" w:cs="Segoe UI" w:ascii="Segoe UI" w:hAnsi="Segoe UI"/>
-                <w:kern w:val="0"/>
-                <w:sz w:val="22"/>
-                <w:szCs w:val="22"/>
-                <w:lang w:val="en-US" w:eastAsia="en-US" w:bidi="ar-SA"/>
+              <w:widowControl w:val="false"/>
+              <w:suppressAutoHyphens w:val="true"/>
+              <w:spacing w:lineRule="auto" w:line="240" w:before="0" w:after="0"/>
+              <w:jc w:val="left"/>
+              <w:rPr>
+                <w:rFonts w:ascii="Segoe UI" w:hAnsi="Segoe UI" w:cs="Segoe UI"/>
+                <w:sz w:val="24"/>
+                <w:szCs w:val="24"/>
+              </w:rPr>
+            </w:pPr>
+            <w:r>
+              <w:rPr>
+                <w:rFonts w:cs="Segoe UI" w:ascii="Segoe UI" w:hAnsi="Segoe UI"/>
+                <w:sz w:val="24"/>
+                <w:szCs w:val="24"/>
               </w:rPr>
               <w:drawing>
-                <wp:anchor behindDoc="0" distT="0" distB="0" distL="0" distR="0" simplePos="0" locked="0" layoutInCell="0" allowOverlap="1" relativeHeight="12">
+                <wp:anchor behindDoc="0" distT="0" distB="0" distL="0" distR="0" simplePos="0" locked="0" layoutInCell="1" allowOverlap="1" relativeHeight="12">
                   <wp:simplePos x="0" y="0"/>
                   <wp:positionH relativeFrom="column">
                     <wp:align>center</wp:align>
@@ -3199,7 +3212,8 @@
           <w:p>
             <w:pPr>
               <w:pStyle w:val="Normal"/>
-              <w:widowControl/>
+              <w:widowControl w:val="false"/>
+              <w:suppressAutoHyphens w:val="true"/>
               <w:spacing w:lineRule="auto" w:line="240" w:before="0" w:after="0"/>
               <w:jc w:val="left"/>
               <w:rPr>
@@ -3232,23 +3246,23 @@
           <w:p>
             <w:pPr>
               <w:pStyle w:val="Normal"/>
-              <w:widowControl/>
-              <w:spacing w:lineRule="auto" w:line="240" w:before="0" w:after="0"/>
-              <w:jc w:val="left"/>
-              <w:rPr>
-                <w:rFonts w:ascii="Segoe UI" w:hAnsi="Segoe UI" w:cs="Segoe UI"/>
-                <w:sz w:val="24"/>
-                <w:szCs w:val="24"/>
-              </w:rPr>
-            </w:pPr>
-            <w:r>
-              <w:rPr>
-                <w:rFonts w:eastAsia="Calibri" w:cs="Segoe UI" w:ascii="Segoe UI" w:hAnsi="Segoe UI"/>
-                <w:kern w:val="0"/>
-                <w:sz w:val="22"/>
-                <w:szCs w:val="22"/>
-                <w:lang w:val="en-US" w:eastAsia="en-US" w:bidi="ar-SA"/>
-              </w:rPr>
+              <w:widowControl w:val="false"/>
+              <w:suppressAutoHyphens w:val="true"/>
+              <w:spacing w:lineRule="auto" w:line="240" w:before="0" w:after="0"/>
+              <w:jc w:val="left"/>
+              <w:rPr>
+                <w:rFonts w:ascii="Segoe UI" w:hAnsi="Segoe UI" w:cs="Segoe UI"/>
+                <w:sz w:val="24"/>
+                <w:szCs w:val="24"/>
+              </w:rPr>
+            </w:pPr>
+            <w:r>
+              <w:rPr>
+                <w:rFonts w:cs="Segoe UI" w:ascii="Segoe UI" w:hAnsi="Segoe UI"/>
+                <w:sz w:val="24"/>
+                <w:szCs w:val="24"/>
+              </w:rPr>
+              <w:t>Basic commands were practiced. Linux file structure understood. Different terminals and editors understood.</w:t>
             </w:r>
           </w:p>
         </w:tc>
@@ -3263,22 +3277,21 @@
           <w:p>
             <w:pPr>
               <w:pStyle w:val="Normal"/>
-              <w:widowControl/>
-              <w:spacing w:lineRule="auto" w:line="240" w:before="0" w:after="0"/>
-              <w:jc w:val="left"/>
-              <w:rPr>
-                <w:rFonts w:ascii="Segoe UI" w:hAnsi="Segoe UI" w:cs="Segoe UI"/>
-                <w:sz w:val="24"/>
-                <w:szCs w:val="24"/>
-              </w:rPr>
-            </w:pPr>
-            <w:r>
-              <w:rPr>
-                <w:rFonts w:eastAsia="Calibri" w:cs="Segoe UI" w:ascii="Segoe UI" w:hAnsi="Segoe UI"/>
-                <w:kern w:val="0"/>
-                <w:sz w:val="22"/>
-                <w:szCs w:val="22"/>
-                <w:lang w:val="en-US" w:eastAsia="en-US" w:bidi="ar-SA"/>
+              <w:widowControl w:val="false"/>
+              <w:suppressAutoHyphens w:val="true"/>
+              <w:spacing w:lineRule="auto" w:line="240" w:before="0" w:after="0"/>
+              <w:jc w:val="left"/>
+              <w:rPr>
+                <w:rFonts w:ascii="Segoe UI" w:hAnsi="Segoe UI" w:cs="Segoe UI"/>
+                <w:sz w:val="24"/>
+                <w:szCs w:val="24"/>
+              </w:rPr>
+            </w:pPr>
+            <w:r>
+              <w:rPr>
+                <w:rFonts w:cs="Segoe UI" w:ascii="Segoe UI" w:hAnsi="Segoe UI"/>
+                <w:sz w:val="24"/>
+                <w:szCs w:val="24"/>
               </w:rPr>
             </w:r>
           </w:p>
@@ -3291,22 +3304,21 @@
           <w:p>
             <w:pPr>
               <w:pStyle w:val="Normal"/>
-              <w:widowControl/>
-              <w:spacing w:lineRule="auto" w:line="240" w:before="0" w:after="0"/>
-              <w:jc w:val="left"/>
-              <w:rPr>
-                <w:rFonts w:ascii="Segoe UI" w:hAnsi="Segoe UI" w:cs="Segoe UI"/>
-                <w:sz w:val="24"/>
-                <w:szCs w:val="24"/>
-              </w:rPr>
-            </w:pPr>
-            <w:r>
-              <w:rPr>
-                <w:rFonts w:eastAsia="Calibri" w:cs="Segoe UI" w:ascii="Segoe UI" w:hAnsi="Segoe UI"/>
-                <w:kern w:val="0"/>
-                <w:sz w:val="22"/>
-                <w:szCs w:val="22"/>
-                <w:lang w:val="en-US" w:eastAsia="en-US" w:bidi="ar-SA"/>
+              <w:widowControl w:val="false"/>
+              <w:suppressAutoHyphens w:val="true"/>
+              <w:spacing w:lineRule="auto" w:line="240" w:before="0" w:after="0"/>
+              <w:jc w:val="left"/>
+              <w:rPr>
+                <w:rFonts w:ascii="Segoe UI" w:hAnsi="Segoe UI" w:cs="Segoe UI"/>
+                <w:sz w:val="24"/>
+                <w:szCs w:val="24"/>
+              </w:rPr>
+            </w:pPr>
+            <w:r>
+              <w:rPr>
+                <w:rFonts w:cs="Segoe UI" w:ascii="Segoe UI" w:hAnsi="Segoe UI"/>
+                <w:sz w:val="24"/>
+                <w:szCs w:val="24"/>
               </w:rPr>
             </w:r>
           </w:p>
@@ -3322,22 +3334,21 @@
           <w:p>
             <w:pPr>
               <w:pStyle w:val="Normal"/>
-              <w:widowControl/>
-              <w:spacing w:lineRule="auto" w:line="240" w:before="0" w:after="0"/>
-              <w:jc w:val="left"/>
-              <w:rPr>
-                <w:rFonts w:ascii="Segoe UI" w:hAnsi="Segoe UI" w:cs="Segoe UI"/>
-                <w:sz w:val="24"/>
-                <w:szCs w:val="24"/>
-              </w:rPr>
-            </w:pPr>
-            <w:r>
-              <w:rPr>
-                <w:rFonts w:eastAsia="Calibri" w:cs="Segoe UI" w:ascii="Segoe UI" w:hAnsi="Segoe UI"/>
-                <w:kern w:val="0"/>
-                <w:sz w:val="22"/>
-                <w:szCs w:val="22"/>
-                <w:lang w:val="en-US" w:eastAsia="en-US" w:bidi="ar-SA"/>
+              <w:widowControl w:val="false"/>
+              <w:suppressAutoHyphens w:val="true"/>
+              <w:spacing w:lineRule="auto" w:line="240" w:before="0" w:after="0"/>
+              <w:jc w:val="left"/>
+              <w:rPr>
+                <w:rFonts w:ascii="Segoe UI" w:hAnsi="Segoe UI" w:cs="Segoe UI"/>
+                <w:sz w:val="24"/>
+                <w:szCs w:val="24"/>
+              </w:rPr>
+            </w:pPr>
+            <w:r>
+              <w:rPr>
+                <w:rFonts w:cs="Segoe UI" w:ascii="Segoe UI" w:hAnsi="Segoe UI"/>
+                <w:sz w:val="24"/>
+                <w:szCs w:val="24"/>
               </w:rPr>
             </w:r>
           </w:p>
@@ -3350,22 +3361,21 @@
           <w:p>
             <w:pPr>
               <w:pStyle w:val="Normal"/>
-              <w:widowControl/>
-              <w:spacing w:lineRule="auto" w:line="240" w:before="0" w:after="0"/>
-              <w:jc w:val="left"/>
-              <w:rPr>
-                <w:rFonts w:ascii="Segoe UI" w:hAnsi="Segoe UI" w:cs="Segoe UI"/>
-                <w:sz w:val="24"/>
-                <w:szCs w:val="24"/>
-              </w:rPr>
-            </w:pPr>
-            <w:r>
-              <w:rPr>
-                <w:rFonts w:eastAsia="Calibri" w:cs="Segoe UI" w:ascii="Segoe UI" w:hAnsi="Segoe UI"/>
-                <w:kern w:val="0"/>
-                <w:sz w:val="22"/>
-                <w:szCs w:val="22"/>
-                <w:lang w:val="en-US" w:eastAsia="en-US" w:bidi="ar-SA"/>
+              <w:widowControl w:val="false"/>
+              <w:suppressAutoHyphens w:val="true"/>
+              <w:spacing w:lineRule="auto" w:line="240" w:before="0" w:after="0"/>
+              <w:jc w:val="left"/>
+              <w:rPr>
+                <w:rFonts w:ascii="Segoe UI" w:hAnsi="Segoe UI" w:cs="Segoe UI"/>
+                <w:sz w:val="24"/>
+                <w:szCs w:val="24"/>
+              </w:rPr>
+            </w:pPr>
+            <w:r>
+              <w:rPr>
+                <w:rFonts w:cs="Segoe UI" w:ascii="Segoe UI" w:hAnsi="Segoe UI"/>
+                <w:sz w:val="24"/>
+                <w:szCs w:val="24"/>
               </w:rPr>
             </w:r>
           </w:p>
@@ -3381,22 +3391,21 @@
           <w:p>
             <w:pPr>
               <w:pStyle w:val="Normal"/>
-              <w:widowControl/>
-              <w:spacing w:lineRule="auto" w:line="240" w:before="0" w:after="0"/>
-              <w:jc w:val="left"/>
-              <w:rPr>
-                <w:rFonts w:ascii="Segoe UI" w:hAnsi="Segoe UI" w:cs="Segoe UI"/>
-                <w:sz w:val="24"/>
-                <w:szCs w:val="24"/>
-              </w:rPr>
-            </w:pPr>
-            <w:r>
-              <w:rPr>
-                <w:rFonts w:eastAsia="Calibri" w:cs="Segoe UI" w:ascii="Segoe UI" w:hAnsi="Segoe UI"/>
-                <w:kern w:val="0"/>
-                <w:sz w:val="22"/>
-                <w:szCs w:val="22"/>
-                <w:lang w:val="en-US" w:eastAsia="en-US" w:bidi="ar-SA"/>
+              <w:widowControl w:val="false"/>
+              <w:suppressAutoHyphens w:val="true"/>
+              <w:spacing w:lineRule="auto" w:line="240" w:before="0" w:after="0"/>
+              <w:jc w:val="left"/>
+              <w:rPr>
+                <w:rFonts w:ascii="Segoe UI" w:hAnsi="Segoe UI" w:cs="Segoe UI"/>
+                <w:sz w:val="24"/>
+                <w:szCs w:val="24"/>
+              </w:rPr>
+            </w:pPr>
+            <w:r>
+              <w:rPr>
+                <w:rFonts w:cs="Segoe UI" w:ascii="Segoe UI" w:hAnsi="Segoe UI"/>
+                <w:sz w:val="24"/>
+                <w:szCs w:val="24"/>
               </w:rPr>
             </w:r>
           </w:p>
@@ -3409,22 +3418,21 @@
           <w:p>
             <w:pPr>
               <w:pStyle w:val="Normal"/>
-              <w:widowControl/>
-              <w:spacing w:lineRule="auto" w:line="240" w:before="0" w:after="0"/>
-              <w:jc w:val="left"/>
-              <w:rPr>
-                <w:rFonts w:ascii="Segoe UI" w:hAnsi="Segoe UI" w:cs="Segoe UI"/>
-                <w:sz w:val="24"/>
-                <w:szCs w:val="24"/>
-              </w:rPr>
-            </w:pPr>
-            <w:r>
-              <w:rPr>
-                <w:rFonts w:eastAsia="Calibri" w:cs="Segoe UI" w:ascii="Segoe UI" w:hAnsi="Segoe UI"/>
-                <w:kern w:val="0"/>
-                <w:sz w:val="22"/>
-                <w:szCs w:val="22"/>
-                <w:lang w:val="en-US" w:eastAsia="en-US" w:bidi="ar-SA"/>
+              <w:widowControl w:val="false"/>
+              <w:suppressAutoHyphens w:val="true"/>
+              <w:spacing w:lineRule="auto" w:line="240" w:before="0" w:after="0"/>
+              <w:jc w:val="left"/>
+              <w:rPr>
+                <w:rFonts w:ascii="Segoe UI" w:hAnsi="Segoe UI" w:cs="Segoe UI"/>
+                <w:sz w:val="24"/>
+                <w:szCs w:val="24"/>
+              </w:rPr>
+            </w:pPr>
+            <w:r>
+              <w:rPr>
+                <w:rFonts w:cs="Segoe UI" w:ascii="Segoe UI" w:hAnsi="Segoe UI"/>
+                <w:sz w:val="24"/>
+                <w:szCs w:val="24"/>
               </w:rPr>
             </w:r>
           </w:p>
@@ -3440,25 +3448,24 @@
           <w:p>
             <w:pPr>
               <w:pStyle w:val="Normal"/>
-              <w:widowControl/>
-              <w:spacing w:lineRule="auto" w:line="240" w:before="0" w:after="0"/>
-              <w:jc w:val="left"/>
-              <w:rPr>
-                <w:rFonts w:ascii="Segoe UI" w:hAnsi="Segoe UI" w:cs="Segoe UI"/>
-                <w:b/>
-                <w:b/>
-                <w:sz w:val="24"/>
-                <w:szCs w:val="24"/>
-              </w:rPr>
-            </w:pPr>
-            <w:r>
-              <w:rPr>
-                <w:rFonts w:eastAsia="Calibri" w:cs="Segoe UI" w:ascii="Segoe UI" w:hAnsi="Segoe UI"/>
-                <w:b/>
-                <w:kern w:val="0"/>
-                <w:sz w:val="22"/>
-                <w:szCs w:val="22"/>
-                <w:lang w:val="en-US" w:eastAsia="en-US" w:bidi="ar-SA"/>
+              <w:widowControl w:val="false"/>
+              <w:suppressAutoHyphens w:val="true"/>
+              <w:spacing w:lineRule="auto" w:line="240" w:before="0" w:after="0"/>
+              <w:jc w:val="left"/>
+              <w:rPr>
+                <w:rFonts w:ascii="Segoe UI" w:hAnsi="Segoe UI" w:cs="Segoe UI"/>
+                <w:b/>
+                <w:b/>
+                <w:sz w:val="24"/>
+                <w:szCs w:val="24"/>
+              </w:rPr>
+            </w:pPr>
+            <w:r>
+              <w:rPr>
+                <w:rFonts w:cs="Segoe UI" w:ascii="Segoe UI" w:hAnsi="Segoe UI"/>
+                <w:b/>
+                <w:sz w:val="24"/>
+                <w:szCs w:val="24"/>
               </w:rPr>
             </w:r>
           </w:p>
@@ -3471,22 +3478,21 @@
           <w:p>
             <w:pPr>
               <w:pStyle w:val="Normal"/>
-              <w:widowControl/>
-              <w:spacing w:lineRule="auto" w:line="240" w:before="0" w:after="0"/>
-              <w:jc w:val="left"/>
-              <w:rPr>
-                <w:rFonts w:ascii="Segoe UI" w:hAnsi="Segoe UI" w:cs="Segoe UI"/>
-                <w:sz w:val="24"/>
-                <w:szCs w:val="24"/>
-              </w:rPr>
-            </w:pPr>
-            <w:r>
-              <w:rPr>
-                <w:rFonts w:eastAsia="Calibri" w:cs="Segoe UI" w:ascii="Segoe UI" w:hAnsi="Segoe UI"/>
-                <w:kern w:val="0"/>
-                <w:sz w:val="22"/>
-                <w:szCs w:val="22"/>
-                <w:lang w:val="en-US" w:eastAsia="en-US" w:bidi="ar-SA"/>
+              <w:widowControl w:val="false"/>
+              <w:suppressAutoHyphens w:val="true"/>
+              <w:spacing w:lineRule="auto" w:line="240" w:before="0" w:after="0"/>
+              <w:jc w:val="left"/>
+              <w:rPr>
+                <w:rFonts w:ascii="Segoe UI" w:hAnsi="Segoe UI" w:cs="Segoe UI"/>
+                <w:sz w:val="24"/>
+                <w:szCs w:val="24"/>
+              </w:rPr>
+            </w:pPr>
+            <w:r>
+              <w:rPr>
+                <w:rFonts w:cs="Segoe UI" w:ascii="Segoe UI" w:hAnsi="Segoe UI"/>
+                <w:sz w:val="24"/>
+                <w:szCs w:val="24"/>
               </w:rPr>
             </w:r>
           </w:p>
@@ -3502,22 +3508,21 @@
           <w:p>
             <w:pPr>
               <w:pStyle w:val="Normal"/>
-              <w:widowControl/>
-              <w:spacing w:lineRule="auto" w:line="240" w:before="0" w:after="0"/>
-              <w:jc w:val="left"/>
-              <w:rPr>
-                <w:rFonts w:ascii="Segoe UI" w:hAnsi="Segoe UI" w:cs="Segoe UI"/>
-                <w:sz w:val="24"/>
-                <w:szCs w:val="24"/>
-              </w:rPr>
-            </w:pPr>
-            <w:r>
-              <w:rPr>
-                <w:rFonts w:eastAsia="Calibri" w:cs="Segoe UI" w:ascii="Segoe UI" w:hAnsi="Segoe UI"/>
-                <w:kern w:val="0"/>
-                <w:sz w:val="22"/>
-                <w:szCs w:val="22"/>
-                <w:lang w:val="en-US" w:eastAsia="en-US" w:bidi="ar-SA"/>
+              <w:widowControl w:val="false"/>
+              <w:suppressAutoHyphens w:val="true"/>
+              <w:spacing w:lineRule="auto" w:line="240" w:before="0" w:after="0"/>
+              <w:jc w:val="left"/>
+              <w:rPr>
+                <w:rFonts w:ascii="Segoe UI" w:hAnsi="Segoe UI" w:cs="Segoe UI"/>
+                <w:sz w:val="24"/>
+                <w:szCs w:val="24"/>
+              </w:rPr>
+            </w:pPr>
+            <w:r>
+              <w:rPr>
+                <w:rFonts w:cs="Segoe UI" w:ascii="Segoe UI" w:hAnsi="Segoe UI"/>
+                <w:sz w:val="24"/>
+                <w:szCs w:val="24"/>
               </w:rPr>
             </w:r>
           </w:p>
@@ -3530,22 +3535,21 @@
           <w:p>
             <w:pPr>
               <w:pStyle w:val="Normal"/>
-              <w:widowControl/>
-              <w:spacing w:lineRule="auto" w:line="240" w:before="0" w:after="0"/>
-              <w:jc w:val="left"/>
-              <w:rPr>
-                <w:rFonts w:ascii="Segoe UI" w:hAnsi="Segoe UI" w:cs="Segoe UI"/>
-                <w:sz w:val="24"/>
-                <w:szCs w:val="24"/>
-              </w:rPr>
-            </w:pPr>
-            <w:r>
-              <w:rPr>
-                <w:rFonts w:eastAsia="Calibri" w:cs="Segoe UI" w:ascii="Segoe UI" w:hAnsi="Segoe UI"/>
-                <w:kern w:val="0"/>
-                <w:sz w:val="22"/>
-                <w:szCs w:val="22"/>
-                <w:lang w:val="en-US" w:eastAsia="en-US" w:bidi="ar-SA"/>
+              <w:widowControl w:val="false"/>
+              <w:suppressAutoHyphens w:val="true"/>
+              <w:spacing w:lineRule="auto" w:line="240" w:before="0" w:after="0"/>
+              <w:jc w:val="left"/>
+              <w:rPr>
+                <w:rFonts w:ascii="Segoe UI" w:hAnsi="Segoe UI" w:cs="Segoe UI"/>
+                <w:sz w:val="24"/>
+                <w:szCs w:val="24"/>
+              </w:rPr>
+            </w:pPr>
+            <w:r>
+              <w:rPr>
+                <w:rFonts w:cs="Segoe UI" w:ascii="Segoe UI" w:hAnsi="Segoe UI"/>
+                <w:sz w:val="24"/>
+                <w:szCs w:val="24"/>
               </w:rPr>
             </w:r>
           </w:p>
@@ -3561,22 +3565,21 @@
           <w:p>
             <w:pPr>
               <w:pStyle w:val="Normal"/>
-              <w:widowControl/>
-              <w:spacing w:lineRule="auto" w:line="240" w:before="0" w:after="0"/>
-              <w:jc w:val="left"/>
-              <w:rPr>
-                <w:rFonts w:ascii="Segoe UI" w:hAnsi="Segoe UI" w:cs="Segoe UI"/>
-                <w:sz w:val="24"/>
-                <w:szCs w:val="24"/>
-              </w:rPr>
-            </w:pPr>
-            <w:r>
-              <w:rPr>
-                <w:rFonts w:eastAsia="Calibri" w:cs="Segoe UI" w:ascii="Segoe UI" w:hAnsi="Segoe UI"/>
-                <w:kern w:val="0"/>
-                <w:sz w:val="22"/>
-                <w:szCs w:val="22"/>
-                <w:lang w:val="en-US" w:eastAsia="en-US" w:bidi="ar-SA"/>
+              <w:widowControl w:val="false"/>
+              <w:suppressAutoHyphens w:val="true"/>
+              <w:spacing w:lineRule="auto" w:line="240" w:before="0" w:after="0"/>
+              <w:jc w:val="left"/>
+              <w:rPr>
+                <w:rFonts w:ascii="Segoe UI" w:hAnsi="Segoe UI" w:cs="Segoe UI"/>
+                <w:sz w:val="24"/>
+                <w:szCs w:val="24"/>
+              </w:rPr>
+            </w:pPr>
+            <w:r>
+              <w:rPr>
+                <w:rFonts w:cs="Segoe UI" w:ascii="Segoe UI" w:hAnsi="Segoe UI"/>
+                <w:sz w:val="24"/>
+                <w:szCs w:val="24"/>
               </w:rPr>
             </w:r>
             <w:bookmarkStart w:id="3" w:name="_GoBack1"/>
@@ -3592,22 +3595,21 @@
           <w:p>
             <w:pPr>
               <w:pStyle w:val="Normal"/>
-              <w:widowControl/>
-              <w:spacing w:lineRule="auto" w:line="240" w:before="0" w:after="0"/>
-              <w:jc w:val="left"/>
-              <w:rPr>
-                <w:rFonts w:ascii="Segoe UI" w:hAnsi="Segoe UI" w:cs="Segoe UI"/>
-                <w:sz w:val="24"/>
-                <w:szCs w:val="24"/>
-              </w:rPr>
-            </w:pPr>
-            <w:r>
-              <w:rPr>
-                <w:rFonts w:eastAsia="Calibri" w:cs="Segoe UI" w:ascii="Segoe UI" w:hAnsi="Segoe UI"/>
-                <w:kern w:val="0"/>
-                <w:sz w:val="22"/>
-                <w:szCs w:val="22"/>
-                <w:lang w:val="en-US" w:eastAsia="en-US" w:bidi="ar-SA"/>
+              <w:widowControl w:val="false"/>
+              <w:suppressAutoHyphens w:val="true"/>
+              <w:spacing w:lineRule="auto" w:line="240" w:before="0" w:after="0"/>
+              <w:jc w:val="left"/>
+              <w:rPr>
+                <w:rFonts w:ascii="Segoe UI" w:hAnsi="Segoe UI" w:cs="Segoe UI"/>
+                <w:sz w:val="24"/>
+                <w:szCs w:val="24"/>
+              </w:rPr>
+            </w:pPr>
+            <w:r>
+              <w:rPr>
+                <w:rFonts w:cs="Segoe UI" w:ascii="Segoe UI" w:hAnsi="Segoe UI"/>
+                <w:sz w:val="24"/>
+                <w:szCs w:val="24"/>
               </w:rPr>
             </w:r>
           </w:p>
@@ -3623,22 +3625,21 @@
           <w:p>
             <w:pPr>
               <w:pStyle w:val="Normal"/>
-              <w:widowControl/>
-              <w:spacing w:lineRule="auto" w:line="240" w:before="0" w:after="0"/>
-              <w:jc w:val="left"/>
-              <w:rPr>
-                <w:rFonts w:ascii="Segoe UI" w:hAnsi="Segoe UI" w:cs="Segoe UI"/>
-                <w:sz w:val="24"/>
-                <w:szCs w:val="24"/>
-              </w:rPr>
-            </w:pPr>
-            <w:r>
-              <w:rPr>
-                <w:rFonts w:eastAsia="Calibri" w:cs="Segoe UI" w:ascii="Segoe UI" w:hAnsi="Segoe UI"/>
-                <w:kern w:val="0"/>
-                <w:sz w:val="22"/>
-                <w:szCs w:val="22"/>
-                <w:lang w:val="en-US" w:eastAsia="en-US" w:bidi="ar-SA"/>
+              <w:widowControl w:val="false"/>
+              <w:suppressAutoHyphens w:val="true"/>
+              <w:spacing w:lineRule="auto" w:line="240" w:before="0" w:after="0"/>
+              <w:jc w:val="left"/>
+              <w:rPr>
+                <w:rFonts w:ascii="Segoe UI" w:hAnsi="Segoe UI" w:cs="Segoe UI"/>
+                <w:sz w:val="24"/>
+                <w:szCs w:val="24"/>
+              </w:rPr>
+            </w:pPr>
+            <w:r>
+              <w:rPr>
+                <w:rFonts w:cs="Segoe UI" w:ascii="Segoe UI" w:hAnsi="Segoe UI"/>
+                <w:sz w:val="24"/>
+                <w:szCs w:val="24"/>
               </w:rPr>
             </w:r>
           </w:p>
@@ -3651,22 +3652,21 @@
           <w:p>
             <w:pPr>
               <w:pStyle w:val="Normal"/>
-              <w:widowControl/>
-              <w:spacing w:lineRule="auto" w:line="240" w:before="0" w:after="0"/>
-              <w:jc w:val="left"/>
-              <w:rPr>
-                <w:rFonts w:ascii="Segoe UI" w:hAnsi="Segoe UI" w:cs="Segoe UI"/>
-                <w:sz w:val="24"/>
-                <w:szCs w:val="24"/>
-              </w:rPr>
-            </w:pPr>
-            <w:r>
-              <w:rPr>
-                <w:rFonts w:eastAsia="Calibri" w:cs="Segoe UI" w:ascii="Segoe UI" w:hAnsi="Segoe UI"/>
-                <w:kern w:val="0"/>
-                <w:sz w:val="22"/>
-                <w:szCs w:val="22"/>
-                <w:lang w:val="en-US" w:eastAsia="en-US" w:bidi="ar-SA"/>
+              <w:widowControl w:val="false"/>
+              <w:suppressAutoHyphens w:val="true"/>
+              <w:spacing w:lineRule="auto" w:line="240" w:before="0" w:after="0"/>
+              <w:jc w:val="left"/>
+              <w:rPr>
+                <w:rFonts w:ascii="Segoe UI" w:hAnsi="Segoe UI" w:cs="Segoe UI"/>
+                <w:sz w:val="24"/>
+                <w:szCs w:val="24"/>
+              </w:rPr>
+            </w:pPr>
+            <w:r>
+              <w:rPr>
+                <w:rFonts w:cs="Segoe UI" w:ascii="Segoe UI" w:hAnsi="Segoe UI"/>
+                <w:sz w:val="24"/>
+                <w:szCs w:val="24"/>
               </w:rPr>
             </w:r>
           </w:p>
@@ -3682,7 +3682,8 @@
           <w:p>
             <w:pPr>
               <w:pStyle w:val="Normal"/>
-              <w:widowControl/>
+              <w:widowControl w:val="false"/>
+              <w:suppressAutoHyphens w:val="true"/>
               <w:spacing w:lineRule="auto" w:line="240" w:before="0" w:after="0"/>
               <w:jc w:val="left"/>
               <w:rPr>
@@ -3712,22 +3713,21 @@
           <w:p>
             <w:pPr>
               <w:pStyle w:val="Normal"/>
-              <w:widowControl/>
-              <w:spacing w:lineRule="auto" w:line="240" w:before="0" w:after="0"/>
-              <w:jc w:val="left"/>
-              <w:rPr>
-                <w:rFonts w:ascii="Segoe UI" w:hAnsi="Segoe UI" w:cs="Segoe UI"/>
-                <w:sz w:val="24"/>
-                <w:szCs w:val="24"/>
-              </w:rPr>
-            </w:pPr>
-            <w:r>
-              <w:rPr>
-                <w:rFonts w:eastAsia="Calibri" w:cs="Segoe UI" w:ascii="Segoe UI" w:hAnsi="Segoe UI"/>
-                <w:kern w:val="0"/>
-                <w:sz w:val="22"/>
-                <w:szCs w:val="22"/>
-                <w:lang w:val="en-US" w:eastAsia="en-US" w:bidi="ar-SA"/>
+              <w:widowControl w:val="false"/>
+              <w:suppressAutoHyphens w:val="true"/>
+              <w:spacing w:lineRule="auto" w:line="240" w:before="0" w:after="0"/>
+              <w:jc w:val="left"/>
+              <w:rPr>
+                <w:rFonts w:ascii="Segoe UI" w:hAnsi="Segoe UI" w:cs="Segoe UI"/>
+                <w:sz w:val="24"/>
+                <w:szCs w:val="24"/>
+              </w:rPr>
+            </w:pPr>
+            <w:r>
+              <w:rPr>
+                <w:rFonts w:cs="Segoe UI" w:ascii="Segoe UI" w:hAnsi="Segoe UI"/>
+                <w:sz w:val="24"/>
+                <w:szCs w:val="24"/>
               </w:rPr>
             </w:r>
           </w:p>
@@ -3743,22 +3743,21 @@
           <w:p>
             <w:pPr>
               <w:pStyle w:val="Normal"/>
-              <w:widowControl/>
-              <w:spacing w:lineRule="auto" w:line="240" w:before="0" w:after="0"/>
-              <w:jc w:val="left"/>
-              <w:rPr>
-                <w:rFonts w:ascii="Segoe UI" w:hAnsi="Segoe UI" w:cs="Segoe UI"/>
-                <w:sz w:val="24"/>
-                <w:szCs w:val="24"/>
-              </w:rPr>
-            </w:pPr>
-            <w:r>
-              <w:rPr>
-                <w:rFonts w:eastAsia="Calibri" w:cs="Segoe UI" w:ascii="Segoe UI" w:hAnsi="Segoe UI"/>
-                <w:kern w:val="0"/>
-                <w:sz w:val="22"/>
-                <w:szCs w:val="22"/>
-                <w:lang w:val="en-US" w:eastAsia="en-US" w:bidi="ar-SA"/>
+              <w:widowControl w:val="false"/>
+              <w:suppressAutoHyphens w:val="true"/>
+              <w:spacing w:lineRule="auto" w:line="240" w:before="0" w:after="0"/>
+              <w:jc w:val="left"/>
+              <w:rPr>
+                <w:rFonts w:ascii="Segoe UI" w:hAnsi="Segoe UI" w:cs="Segoe UI"/>
+                <w:sz w:val="24"/>
+                <w:szCs w:val="24"/>
+              </w:rPr>
+            </w:pPr>
+            <w:r>
+              <w:rPr>
+                <w:rFonts w:cs="Segoe UI" w:ascii="Segoe UI" w:hAnsi="Segoe UI"/>
+                <w:sz w:val="24"/>
+                <w:szCs w:val="24"/>
               </w:rPr>
             </w:r>
           </w:p>
@@ -3771,22 +3770,21 @@
           <w:p>
             <w:pPr>
               <w:pStyle w:val="Normal"/>
-              <w:widowControl/>
-              <w:spacing w:lineRule="auto" w:line="240" w:before="0" w:after="0"/>
-              <w:jc w:val="left"/>
-              <w:rPr>
-                <w:rFonts w:ascii="Segoe UI" w:hAnsi="Segoe UI" w:cs="Segoe UI"/>
-                <w:sz w:val="24"/>
-                <w:szCs w:val="24"/>
-              </w:rPr>
-            </w:pPr>
-            <w:r>
-              <w:rPr>
-                <w:rFonts w:eastAsia="Calibri" w:cs="Segoe UI" w:ascii="Segoe UI" w:hAnsi="Segoe UI"/>
-                <w:kern w:val="0"/>
-                <w:sz w:val="22"/>
-                <w:szCs w:val="22"/>
-                <w:lang w:val="en-US" w:eastAsia="en-US" w:bidi="ar-SA"/>
+              <w:widowControl w:val="false"/>
+              <w:suppressAutoHyphens w:val="true"/>
+              <w:spacing w:lineRule="auto" w:line="240" w:before="0" w:after="0"/>
+              <w:jc w:val="left"/>
+              <w:rPr>
+                <w:rFonts w:ascii="Segoe UI" w:hAnsi="Segoe UI" w:cs="Segoe UI"/>
+                <w:sz w:val="24"/>
+                <w:szCs w:val="24"/>
+              </w:rPr>
+            </w:pPr>
+            <w:r>
+              <w:rPr>
+                <w:rFonts w:cs="Segoe UI" w:ascii="Segoe UI" w:hAnsi="Segoe UI"/>
+                <w:sz w:val="24"/>
+                <w:szCs w:val="24"/>
               </w:rPr>
             </w:r>
           </w:p>
@@ -3802,25 +3800,24 @@
           <w:p>
             <w:pPr>
               <w:pStyle w:val="Normal"/>
-              <w:widowControl/>
-              <w:spacing w:lineRule="auto" w:line="240" w:before="0" w:after="0"/>
-              <w:jc w:val="left"/>
-              <w:rPr>
-                <w:rFonts w:ascii="Segoe UI" w:hAnsi="Segoe UI" w:cs="Segoe UI"/>
-                <w:b/>
-                <w:b/>
-                <w:sz w:val="24"/>
-                <w:szCs w:val="24"/>
-              </w:rPr>
-            </w:pPr>
-            <w:r>
-              <w:rPr>
-                <w:rFonts w:eastAsia="Calibri" w:cs="Segoe UI" w:ascii="Segoe UI" w:hAnsi="Segoe UI"/>
-                <w:b/>
-                <w:kern w:val="0"/>
-                <w:sz w:val="22"/>
-                <w:szCs w:val="22"/>
-                <w:lang w:val="en-US" w:eastAsia="en-US" w:bidi="ar-SA"/>
+              <w:widowControl w:val="false"/>
+              <w:suppressAutoHyphens w:val="true"/>
+              <w:spacing w:lineRule="auto" w:line="240" w:before="0" w:after="0"/>
+              <w:jc w:val="left"/>
+              <w:rPr>
+                <w:rFonts w:ascii="Segoe UI" w:hAnsi="Segoe UI" w:cs="Segoe UI"/>
+                <w:b/>
+                <w:b/>
+                <w:sz w:val="24"/>
+                <w:szCs w:val="24"/>
+              </w:rPr>
+            </w:pPr>
+            <w:r>
+              <w:rPr>
+                <w:rFonts w:cs="Segoe UI" w:ascii="Segoe UI" w:hAnsi="Segoe UI"/>
+                <w:b/>
+                <w:sz w:val="24"/>
+                <w:szCs w:val="24"/>
               </w:rPr>
             </w:r>
           </w:p>
@@ -3833,22 +3830,21 @@
           <w:p>
             <w:pPr>
               <w:pStyle w:val="Normal"/>
-              <w:widowControl/>
-              <w:spacing w:lineRule="auto" w:line="240" w:before="0" w:after="0"/>
-              <w:jc w:val="left"/>
-              <w:rPr>
-                <w:rFonts w:ascii="Segoe UI" w:hAnsi="Segoe UI" w:cs="Segoe UI"/>
-                <w:sz w:val="24"/>
-                <w:szCs w:val="24"/>
-              </w:rPr>
-            </w:pPr>
-            <w:r>
-              <w:rPr>
-                <w:rFonts w:eastAsia="Calibri" w:cs="Segoe UI" w:ascii="Segoe UI" w:hAnsi="Segoe UI"/>
-                <w:kern w:val="0"/>
-                <w:sz w:val="22"/>
-                <w:szCs w:val="22"/>
-                <w:lang w:val="en-US" w:eastAsia="en-US" w:bidi="ar-SA"/>
+              <w:widowControl w:val="false"/>
+              <w:suppressAutoHyphens w:val="true"/>
+              <w:spacing w:lineRule="auto" w:line="240" w:before="0" w:after="0"/>
+              <w:jc w:val="left"/>
+              <w:rPr>
+                <w:rFonts w:ascii="Segoe UI" w:hAnsi="Segoe UI" w:cs="Segoe UI"/>
+                <w:sz w:val="24"/>
+                <w:szCs w:val="24"/>
+              </w:rPr>
+            </w:pPr>
+            <w:r>
+              <w:rPr>
+                <w:rFonts w:cs="Segoe UI" w:ascii="Segoe UI" w:hAnsi="Segoe UI"/>
+                <w:sz w:val="24"/>
+                <w:szCs w:val="24"/>
               </w:rPr>
             </w:r>
           </w:p>
@@ -3864,22 +3860,21 @@
           <w:p>
             <w:pPr>
               <w:pStyle w:val="Normal"/>
-              <w:widowControl/>
-              <w:spacing w:lineRule="auto" w:line="240" w:before="0" w:after="0"/>
-              <w:jc w:val="left"/>
-              <w:rPr>
-                <w:rFonts w:ascii="Segoe UI" w:hAnsi="Segoe UI" w:cs="Segoe UI"/>
-                <w:sz w:val="24"/>
-                <w:szCs w:val="24"/>
-              </w:rPr>
-            </w:pPr>
-            <w:r>
-              <w:rPr>
-                <w:rFonts w:eastAsia="Calibri" w:cs="Segoe UI" w:ascii="Segoe UI" w:hAnsi="Segoe UI"/>
-                <w:kern w:val="0"/>
-                <w:sz w:val="22"/>
-                <w:szCs w:val="22"/>
-                <w:lang w:val="en-US" w:eastAsia="en-US" w:bidi="ar-SA"/>
+              <w:widowControl w:val="false"/>
+              <w:suppressAutoHyphens w:val="true"/>
+              <w:spacing w:lineRule="auto" w:line="240" w:before="0" w:after="0"/>
+              <w:jc w:val="left"/>
+              <w:rPr>
+                <w:rFonts w:ascii="Segoe UI" w:hAnsi="Segoe UI" w:cs="Segoe UI"/>
+                <w:sz w:val="24"/>
+                <w:szCs w:val="24"/>
+              </w:rPr>
+            </w:pPr>
+            <w:r>
+              <w:rPr>
+                <w:rFonts w:cs="Segoe UI" w:ascii="Segoe UI" w:hAnsi="Segoe UI"/>
+                <w:sz w:val="24"/>
+                <w:szCs w:val="24"/>
               </w:rPr>
             </w:r>
           </w:p>
@@ -3892,22 +3887,21 @@
           <w:p>
             <w:pPr>
               <w:pStyle w:val="Normal"/>
-              <w:widowControl/>
-              <w:spacing w:lineRule="auto" w:line="240" w:before="0" w:after="0"/>
-              <w:jc w:val="left"/>
-              <w:rPr>
-                <w:rFonts w:ascii="Segoe UI" w:hAnsi="Segoe UI" w:cs="Segoe UI"/>
-                <w:sz w:val="24"/>
-                <w:szCs w:val="24"/>
-              </w:rPr>
-            </w:pPr>
-            <w:r>
-              <w:rPr>
-                <w:rFonts w:eastAsia="Calibri" w:cs="Segoe UI" w:ascii="Segoe UI" w:hAnsi="Segoe UI"/>
-                <w:kern w:val="0"/>
-                <w:sz w:val="22"/>
-                <w:szCs w:val="22"/>
-                <w:lang w:val="en-US" w:eastAsia="en-US" w:bidi="ar-SA"/>
+              <w:widowControl w:val="false"/>
+              <w:suppressAutoHyphens w:val="true"/>
+              <w:spacing w:lineRule="auto" w:line="240" w:before="0" w:after="0"/>
+              <w:jc w:val="left"/>
+              <w:rPr>
+                <w:rFonts w:ascii="Segoe UI" w:hAnsi="Segoe UI" w:cs="Segoe UI"/>
+                <w:sz w:val="24"/>
+                <w:szCs w:val="24"/>
+              </w:rPr>
+            </w:pPr>
+            <w:r>
+              <w:rPr>
+                <w:rFonts w:cs="Segoe UI" w:ascii="Segoe UI" w:hAnsi="Segoe UI"/>
+                <w:sz w:val="24"/>
+                <w:szCs w:val="24"/>
               </w:rPr>
             </w:r>
           </w:p>
@@ -3923,22 +3917,21 @@
           <w:p>
             <w:pPr>
               <w:pStyle w:val="Normal"/>
-              <w:widowControl/>
-              <w:spacing w:lineRule="auto" w:line="240" w:before="0" w:after="0"/>
-              <w:jc w:val="left"/>
-              <w:rPr>
-                <w:rFonts w:ascii="Segoe UI" w:hAnsi="Segoe UI" w:cs="Segoe UI"/>
-                <w:sz w:val="24"/>
-                <w:szCs w:val="24"/>
-              </w:rPr>
-            </w:pPr>
-            <w:r>
-              <w:rPr>
-                <w:rFonts w:eastAsia="Calibri" w:cs="Segoe UI" w:ascii="Segoe UI" w:hAnsi="Segoe UI"/>
-                <w:kern w:val="0"/>
-                <w:sz w:val="22"/>
-                <w:szCs w:val="22"/>
-                <w:lang w:val="en-US" w:eastAsia="en-US" w:bidi="ar-SA"/>
+              <w:widowControl w:val="false"/>
+              <w:suppressAutoHyphens w:val="true"/>
+              <w:spacing w:lineRule="auto" w:line="240" w:before="0" w:after="0"/>
+              <w:jc w:val="left"/>
+              <w:rPr>
+                <w:rFonts w:ascii="Segoe UI" w:hAnsi="Segoe UI" w:cs="Segoe UI"/>
+                <w:sz w:val="24"/>
+                <w:szCs w:val="24"/>
+              </w:rPr>
+            </w:pPr>
+            <w:r>
+              <w:rPr>
+                <w:rFonts w:cs="Segoe UI" w:ascii="Segoe UI" w:hAnsi="Segoe UI"/>
+                <w:sz w:val="24"/>
+                <w:szCs w:val="24"/>
               </w:rPr>
             </w:r>
           </w:p>
@@ -3951,22 +3944,21 @@
           <w:p>
             <w:pPr>
               <w:pStyle w:val="Normal"/>
-              <w:widowControl/>
-              <w:spacing w:lineRule="auto" w:line="240" w:before="0" w:after="0"/>
-              <w:jc w:val="left"/>
-              <w:rPr>
-                <w:rFonts w:ascii="Segoe UI" w:hAnsi="Segoe UI" w:cs="Segoe UI"/>
-                <w:sz w:val="24"/>
-                <w:szCs w:val="24"/>
-              </w:rPr>
-            </w:pPr>
-            <w:r>
-              <w:rPr>
-                <w:rFonts w:eastAsia="Calibri" w:cs="Segoe UI" w:ascii="Segoe UI" w:hAnsi="Segoe UI"/>
-                <w:kern w:val="0"/>
-                <w:sz w:val="22"/>
-                <w:szCs w:val="22"/>
-                <w:lang w:val="en-US" w:eastAsia="en-US" w:bidi="ar-SA"/>
+              <w:widowControl w:val="false"/>
+              <w:suppressAutoHyphens w:val="true"/>
+              <w:spacing w:lineRule="auto" w:line="240" w:before="0" w:after="0"/>
+              <w:jc w:val="left"/>
+              <w:rPr>
+                <w:rFonts w:ascii="Segoe UI" w:hAnsi="Segoe UI" w:cs="Segoe UI"/>
+                <w:sz w:val="24"/>
+                <w:szCs w:val="24"/>
+              </w:rPr>
+            </w:pPr>
+            <w:r>
+              <w:rPr>
+                <w:rFonts w:cs="Segoe UI" w:ascii="Segoe UI" w:hAnsi="Segoe UI"/>
+                <w:sz w:val="24"/>
+                <w:szCs w:val="24"/>
               </w:rPr>
             </w:r>
           </w:p>
@@ -3982,22 +3974,21 @@
           <w:p>
             <w:pPr>
               <w:pStyle w:val="Normal"/>
-              <w:widowControl/>
-              <w:spacing w:lineRule="auto" w:line="240" w:before="0" w:after="0"/>
-              <w:jc w:val="left"/>
-              <w:rPr>
-                <w:rFonts w:ascii="Segoe UI" w:hAnsi="Segoe UI" w:cs="Segoe UI"/>
-                <w:sz w:val="24"/>
-                <w:szCs w:val="24"/>
-              </w:rPr>
-            </w:pPr>
-            <w:r>
-              <w:rPr>
-                <w:rFonts w:eastAsia="Calibri" w:cs="Segoe UI" w:ascii="Segoe UI" w:hAnsi="Segoe UI"/>
-                <w:kern w:val="0"/>
-                <w:sz w:val="22"/>
-                <w:szCs w:val="22"/>
-                <w:lang w:val="en-US" w:eastAsia="en-US" w:bidi="ar-SA"/>
+              <w:widowControl w:val="false"/>
+              <w:suppressAutoHyphens w:val="true"/>
+              <w:spacing w:lineRule="auto" w:line="240" w:before="0" w:after="0"/>
+              <w:jc w:val="left"/>
+              <w:rPr>
+                <w:rFonts w:ascii="Segoe UI" w:hAnsi="Segoe UI" w:cs="Segoe UI"/>
+                <w:sz w:val="24"/>
+                <w:szCs w:val="24"/>
+              </w:rPr>
+            </w:pPr>
+            <w:r>
+              <w:rPr>
+                <w:rFonts w:cs="Segoe UI" w:ascii="Segoe UI" w:hAnsi="Segoe UI"/>
+                <w:sz w:val="24"/>
+                <w:szCs w:val="24"/>
               </w:rPr>
             </w:r>
           </w:p>
@@ -4010,22 +4001,21 @@
           <w:p>
             <w:pPr>
               <w:pStyle w:val="Normal"/>
-              <w:widowControl/>
-              <w:spacing w:lineRule="auto" w:line="240" w:before="0" w:after="0"/>
-              <w:jc w:val="left"/>
-              <w:rPr>
-                <w:rFonts w:ascii="Segoe UI" w:hAnsi="Segoe UI" w:cs="Segoe UI"/>
-                <w:sz w:val="24"/>
-                <w:szCs w:val="24"/>
-              </w:rPr>
-            </w:pPr>
-            <w:r>
-              <w:rPr>
-                <w:rFonts w:eastAsia="Calibri" w:cs="Segoe UI" w:ascii="Segoe UI" w:hAnsi="Segoe UI"/>
-                <w:kern w:val="0"/>
-                <w:sz w:val="22"/>
-                <w:szCs w:val="22"/>
-                <w:lang w:val="en-US" w:eastAsia="en-US" w:bidi="ar-SA"/>
+              <w:widowControl w:val="false"/>
+              <w:suppressAutoHyphens w:val="true"/>
+              <w:spacing w:lineRule="auto" w:line="240" w:before="0" w:after="0"/>
+              <w:jc w:val="left"/>
+              <w:rPr>
+                <w:rFonts w:ascii="Segoe UI" w:hAnsi="Segoe UI" w:cs="Segoe UI"/>
+                <w:sz w:val="24"/>
+                <w:szCs w:val="24"/>
+              </w:rPr>
+            </w:pPr>
+            <w:r>
+              <w:rPr>
+                <w:rFonts w:cs="Segoe UI" w:ascii="Segoe UI" w:hAnsi="Segoe UI"/>
+                <w:sz w:val="24"/>
+                <w:szCs w:val="24"/>
               </w:rPr>
             </w:r>
           </w:p>
@@ -4041,7 +4031,8 @@
           <w:p>
             <w:pPr>
               <w:pStyle w:val="Normal"/>
-              <w:widowControl/>
+              <w:widowControl w:val="false"/>
+              <w:suppressAutoHyphens w:val="true"/>
               <w:spacing w:lineRule="auto" w:line="240" w:before="0" w:after="0"/>
               <w:jc w:val="left"/>
               <w:rPr>
@@ -4071,22 +4062,21 @@
           <w:p>
             <w:pPr>
               <w:pStyle w:val="Normal"/>
-              <w:widowControl/>
-              <w:spacing w:lineRule="auto" w:line="240" w:before="0" w:after="0"/>
-              <w:jc w:val="left"/>
-              <w:rPr>
-                <w:rFonts w:ascii="Segoe UI" w:hAnsi="Segoe UI" w:cs="Segoe UI"/>
-                <w:sz w:val="24"/>
-                <w:szCs w:val="24"/>
-              </w:rPr>
-            </w:pPr>
-            <w:r>
-              <w:rPr>
-                <w:rFonts w:eastAsia="Calibri" w:cs="Segoe UI" w:ascii="Segoe UI" w:hAnsi="Segoe UI"/>
-                <w:kern w:val="0"/>
-                <w:sz w:val="22"/>
-                <w:szCs w:val="22"/>
-                <w:lang w:val="en-US" w:eastAsia="en-US" w:bidi="ar-SA"/>
+              <w:widowControl w:val="false"/>
+              <w:suppressAutoHyphens w:val="true"/>
+              <w:spacing w:lineRule="auto" w:line="240" w:before="0" w:after="0"/>
+              <w:jc w:val="left"/>
+              <w:rPr>
+                <w:rFonts w:ascii="Segoe UI" w:hAnsi="Segoe UI" w:cs="Segoe UI"/>
+                <w:sz w:val="24"/>
+                <w:szCs w:val="24"/>
+              </w:rPr>
+            </w:pPr>
+            <w:r>
+              <w:rPr>
+                <w:rFonts w:cs="Segoe UI" w:ascii="Segoe UI" w:hAnsi="Segoe UI"/>
+                <w:sz w:val="24"/>
+                <w:szCs w:val="24"/>
               </w:rPr>
             </w:r>
           </w:p>
@@ -4102,22 +4092,21 @@
           <w:p>
             <w:pPr>
               <w:pStyle w:val="Normal"/>
-              <w:widowControl/>
-              <w:spacing w:lineRule="auto" w:line="240" w:before="0" w:after="0"/>
-              <w:jc w:val="left"/>
-              <w:rPr>
-                <w:rFonts w:ascii="Segoe UI" w:hAnsi="Segoe UI" w:cs="Segoe UI"/>
-                <w:sz w:val="24"/>
-                <w:szCs w:val="24"/>
-              </w:rPr>
-            </w:pPr>
-            <w:r>
-              <w:rPr>
-                <w:rFonts w:eastAsia="Calibri" w:cs="Segoe UI" w:ascii="Segoe UI" w:hAnsi="Segoe UI"/>
-                <w:kern w:val="0"/>
-                <w:sz w:val="22"/>
-                <w:szCs w:val="22"/>
-                <w:lang w:val="en-US" w:eastAsia="en-US" w:bidi="ar-SA"/>
+              <w:widowControl w:val="false"/>
+              <w:suppressAutoHyphens w:val="true"/>
+              <w:spacing w:lineRule="auto" w:line="240" w:before="0" w:after="0"/>
+              <w:jc w:val="left"/>
+              <w:rPr>
+                <w:rFonts w:ascii="Segoe UI" w:hAnsi="Segoe UI" w:cs="Segoe UI"/>
+                <w:sz w:val="24"/>
+                <w:szCs w:val="24"/>
+              </w:rPr>
+            </w:pPr>
+            <w:r>
+              <w:rPr>
+                <w:rFonts w:cs="Segoe UI" w:ascii="Segoe UI" w:hAnsi="Segoe UI"/>
+                <w:sz w:val="24"/>
+                <w:szCs w:val="24"/>
               </w:rPr>
             </w:r>
           </w:p>
@@ -4130,22 +4119,21 @@
           <w:p>
             <w:pPr>
               <w:pStyle w:val="Normal"/>
-              <w:widowControl/>
-              <w:spacing w:lineRule="auto" w:line="240" w:before="0" w:after="0"/>
-              <w:jc w:val="left"/>
-              <w:rPr>
-                <w:rFonts w:ascii="Segoe UI" w:hAnsi="Segoe UI" w:cs="Segoe UI"/>
-                <w:sz w:val="24"/>
-                <w:szCs w:val="24"/>
-              </w:rPr>
-            </w:pPr>
-            <w:r>
-              <w:rPr>
-                <w:rFonts w:eastAsia="Calibri" w:cs="Segoe UI" w:ascii="Segoe UI" w:hAnsi="Segoe UI"/>
-                <w:kern w:val="0"/>
-                <w:sz w:val="22"/>
-                <w:szCs w:val="22"/>
-                <w:lang w:val="en-US" w:eastAsia="en-US" w:bidi="ar-SA"/>
+              <w:widowControl w:val="false"/>
+              <w:suppressAutoHyphens w:val="true"/>
+              <w:spacing w:lineRule="auto" w:line="240" w:before="0" w:after="0"/>
+              <w:jc w:val="left"/>
+              <w:rPr>
+                <w:rFonts w:ascii="Segoe UI" w:hAnsi="Segoe UI" w:cs="Segoe UI"/>
+                <w:sz w:val="24"/>
+                <w:szCs w:val="24"/>
+              </w:rPr>
+            </w:pPr>
+            <w:r>
+              <w:rPr>
+                <w:rFonts w:cs="Segoe UI" w:ascii="Segoe UI" w:hAnsi="Segoe UI"/>
+                <w:sz w:val="24"/>
+                <w:szCs w:val="24"/>
               </w:rPr>
             </w:r>
           </w:p>
@@ -4161,22 +4149,21 @@
           <w:p>
             <w:pPr>
               <w:pStyle w:val="Normal"/>
-              <w:widowControl/>
-              <w:spacing w:lineRule="auto" w:line="240" w:before="0" w:after="0"/>
-              <w:jc w:val="left"/>
-              <w:rPr>
-                <w:rFonts w:ascii="Segoe UI" w:hAnsi="Segoe UI" w:cs="Segoe UI"/>
-                <w:sz w:val="24"/>
-                <w:szCs w:val="24"/>
-              </w:rPr>
-            </w:pPr>
-            <w:r>
-              <w:rPr>
-                <w:rFonts w:eastAsia="Calibri" w:cs="Segoe UI" w:ascii="Segoe UI" w:hAnsi="Segoe UI"/>
-                <w:kern w:val="0"/>
-                <w:sz w:val="22"/>
-                <w:szCs w:val="22"/>
-                <w:lang w:val="en-US" w:eastAsia="en-US" w:bidi="ar-SA"/>
+              <w:widowControl w:val="false"/>
+              <w:suppressAutoHyphens w:val="true"/>
+              <w:spacing w:lineRule="auto" w:line="240" w:before="0" w:after="0"/>
+              <w:jc w:val="left"/>
+              <w:rPr>
+                <w:rFonts w:ascii="Segoe UI" w:hAnsi="Segoe UI" w:cs="Segoe UI"/>
+                <w:sz w:val="24"/>
+                <w:szCs w:val="24"/>
+              </w:rPr>
+            </w:pPr>
+            <w:r>
+              <w:rPr>
+                <w:rFonts w:cs="Segoe UI" w:ascii="Segoe UI" w:hAnsi="Segoe UI"/>
+                <w:sz w:val="24"/>
+                <w:szCs w:val="24"/>
               </w:rPr>
             </w:r>
           </w:p>
@@ -4189,22 +4176,21 @@
           <w:p>
             <w:pPr>
               <w:pStyle w:val="Normal"/>
-              <w:widowControl/>
-              <w:spacing w:lineRule="auto" w:line="240" w:before="0" w:after="0"/>
-              <w:jc w:val="left"/>
-              <w:rPr>
-                <w:rFonts w:ascii="Segoe UI" w:hAnsi="Segoe UI" w:cs="Segoe UI"/>
-                <w:sz w:val="24"/>
-                <w:szCs w:val="24"/>
-              </w:rPr>
-            </w:pPr>
-            <w:r>
-              <w:rPr>
-                <w:rFonts w:eastAsia="Calibri" w:cs="Segoe UI" w:ascii="Segoe UI" w:hAnsi="Segoe UI"/>
-                <w:kern w:val="0"/>
-                <w:sz w:val="22"/>
-                <w:szCs w:val="22"/>
-                <w:lang w:val="en-US" w:eastAsia="en-US" w:bidi="ar-SA"/>
+              <w:widowControl w:val="false"/>
+              <w:suppressAutoHyphens w:val="true"/>
+              <w:spacing w:lineRule="auto" w:line="240" w:before="0" w:after="0"/>
+              <w:jc w:val="left"/>
+              <w:rPr>
+                <w:rFonts w:ascii="Segoe UI" w:hAnsi="Segoe UI" w:cs="Segoe UI"/>
+                <w:sz w:val="24"/>
+                <w:szCs w:val="24"/>
+              </w:rPr>
+            </w:pPr>
+            <w:r>
+              <w:rPr>
+                <w:rFonts w:cs="Segoe UI" w:ascii="Segoe UI" w:hAnsi="Segoe UI"/>
+                <w:sz w:val="24"/>
+                <w:szCs w:val="24"/>
               </w:rPr>
             </w:r>
           </w:p>
@@ -4220,7 +4206,8 @@
           <w:p>
             <w:pPr>
               <w:pStyle w:val="Normal"/>
-              <w:widowControl/>
+              <w:widowControl w:val="false"/>
+              <w:suppressAutoHyphens w:val="true"/>
               <w:spacing w:lineRule="auto" w:line="240" w:before="0" w:after="0"/>
               <w:jc w:val="left"/>
               <w:rPr>
@@ -4250,22 +4237,21 @@
           <w:p>
             <w:pPr>
               <w:pStyle w:val="Normal"/>
-              <w:widowControl/>
-              <w:spacing w:lineRule="auto" w:line="240" w:before="0" w:after="0"/>
-              <w:jc w:val="left"/>
-              <w:rPr>
-                <w:rFonts w:ascii="Segoe UI" w:hAnsi="Segoe UI" w:cs="Segoe UI"/>
-                <w:sz w:val="24"/>
-                <w:szCs w:val="24"/>
-              </w:rPr>
-            </w:pPr>
-            <w:r>
-              <w:rPr>
-                <w:rFonts w:eastAsia="Calibri" w:cs="Segoe UI" w:ascii="Segoe UI" w:hAnsi="Segoe UI"/>
-                <w:kern w:val="0"/>
-                <w:sz w:val="22"/>
-                <w:szCs w:val="22"/>
-                <w:lang w:val="en-US" w:eastAsia="en-US" w:bidi="ar-SA"/>
+              <w:widowControl w:val="false"/>
+              <w:suppressAutoHyphens w:val="true"/>
+              <w:spacing w:lineRule="auto" w:line="240" w:before="0" w:after="0"/>
+              <w:jc w:val="left"/>
+              <w:rPr>
+                <w:rFonts w:ascii="Segoe UI" w:hAnsi="Segoe UI" w:cs="Segoe UI"/>
+                <w:sz w:val="24"/>
+                <w:szCs w:val="24"/>
+              </w:rPr>
+            </w:pPr>
+            <w:r>
+              <w:rPr>
+                <w:rFonts w:cs="Segoe UI" w:ascii="Segoe UI" w:hAnsi="Segoe UI"/>
+                <w:sz w:val="24"/>
+                <w:szCs w:val="24"/>
               </w:rPr>
             </w:r>
           </w:p>
@@ -4281,25 +4267,24 @@
           <w:p>
             <w:pPr>
               <w:pStyle w:val="Normal"/>
-              <w:widowControl/>
-              <w:spacing w:lineRule="auto" w:line="240" w:before="0" w:after="0"/>
-              <w:jc w:val="left"/>
-              <w:rPr>
-                <w:rFonts w:ascii="Segoe UI" w:hAnsi="Segoe UI" w:cs="Segoe UI"/>
-                <w:b/>
-                <w:b/>
-                <w:sz w:val="24"/>
-                <w:szCs w:val="24"/>
-              </w:rPr>
-            </w:pPr>
-            <w:r>
-              <w:rPr>
-                <w:rFonts w:eastAsia="Calibri" w:cs="Segoe UI" w:ascii="Segoe UI" w:hAnsi="Segoe UI"/>
-                <w:b/>
-                <w:kern w:val="0"/>
-                <w:sz w:val="22"/>
-                <w:szCs w:val="22"/>
-                <w:lang w:val="en-US" w:eastAsia="en-US" w:bidi="ar-SA"/>
+              <w:widowControl w:val="false"/>
+              <w:suppressAutoHyphens w:val="true"/>
+              <w:spacing w:lineRule="auto" w:line="240" w:before="0" w:after="0"/>
+              <w:jc w:val="left"/>
+              <w:rPr>
+                <w:rFonts w:ascii="Segoe UI" w:hAnsi="Segoe UI" w:cs="Segoe UI"/>
+                <w:b/>
+                <w:b/>
+                <w:sz w:val="24"/>
+                <w:szCs w:val="24"/>
+              </w:rPr>
+            </w:pPr>
+            <w:r>
+              <w:rPr>
+                <w:rFonts w:cs="Segoe UI" w:ascii="Segoe UI" w:hAnsi="Segoe UI"/>
+                <w:b/>
+                <w:sz w:val="24"/>
+                <w:szCs w:val="24"/>
               </w:rPr>
             </w:r>
           </w:p>
@@ -4312,22 +4297,21 @@
           <w:p>
             <w:pPr>
               <w:pStyle w:val="Normal"/>
-              <w:widowControl/>
-              <w:spacing w:lineRule="auto" w:line="240" w:before="0" w:after="0"/>
-              <w:jc w:val="left"/>
-              <w:rPr>
-                <w:rFonts w:ascii="Segoe UI" w:hAnsi="Segoe UI" w:cs="Segoe UI"/>
-                <w:sz w:val="24"/>
-                <w:szCs w:val="24"/>
-              </w:rPr>
-            </w:pPr>
-            <w:r>
-              <w:rPr>
-                <w:rFonts w:eastAsia="Calibri" w:cs="Segoe UI" w:ascii="Segoe UI" w:hAnsi="Segoe UI"/>
-                <w:kern w:val="0"/>
-                <w:sz w:val="22"/>
-                <w:szCs w:val="22"/>
-                <w:lang w:val="en-US" w:eastAsia="en-US" w:bidi="ar-SA"/>
+              <w:widowControl w:val="false"/>
+              <w:suppressAutoHyphens w:val="true"/>
+              <w:spacing w:lineRule="auto" w:line="240" w:before="0" w:after="0"/>
+              <w:jc w:val="left"/>
+              <w:rPr>
+                <w:rFonts w:ascii="Segoe UI" w:hAnsi="Segoe UI" w:cs="Segoe UI"/>
+                <w:sz w:val="24"/>
+                <w:szCs w:val="24"/>
+              </w:rPr>
+            </w:pPr>
+            <w:r>
+              <w:rPr>
+                <w:rFonts w:cs="Segoe UI" w:ascii="Segoe UI" w:hAnsi="Segoe UI"/>
+                <w:sz w:val="24"/>
+                <w:szCs w:val="24"/>
               </w:rPr>
             </w:r>
           </w:p>
@@ -4343,25 +4327,24 @@
           <w:p>
             <w:pPr>
               <w:pStyle w:val="Normal"/>
-              <w:widowControl/>
-              <w:spacing w:lineRule="auto" w:line="240" w:before="0" w:after="0"/>
-              <w:jc w:val="left"/>
-              <w:rPr>
-                <w:rFonts w:ascii="Segoe UI" w:hAnsi="Segoe UI" w:cs="Segoe UI"/>
-                <w:b/>
-                <w:b/>
-                <w:sz w:val="24"/>
-                <w:szCs w:val="24"/>
-              </w:rPr>
-            </w:pPr>
-            <w:r>
-              <w:rPr>
-                <w:rFonts w:eastAsia="Calibri" w:cs="Segoe UI" w:ascii="Segoe UI" w:hAnsi="Segoe UI"/>
-                <w:b/>
-                <w:kern w:val="0"/>
-                <w:sz w:val="22"/>
-                <w:szCs w:val="22"/>
-                <w:lang w:val="en-US" w:eastAsia="en-US" w:bidi="ar-SA"/>
+              <w:widowControl w:val="false"/>
+              <w:suppressAutoHyphens w:val="true"/>
+              <w:spacing w:lineRule="auto" w:line="240" w:before="0" w:after="0"/>
+              <w:jc w:val="left"/>
+              <w:rPr>
+                <w:rFonts w:ascii="Segoe UI" w:hAnsi="Segoe UI" w:cs="Segoe UI"/>
+                <w:b/>
+                <w:b/>
+                <w:sz w:val="24"/>
+                <w:szCs w:val="24"/>
+              </w:rPr>
+            </w:pPr>
+            <w:r>
+              <w:rPr>
+                <w:rFonts w:cs="Segoe UI" w:ascii="Segoe UI" w:hAnsi="Segoe UI"/>
+                <w:b/>
+                <w:sz w:val="24"/>
+                <w:szCs w:val="24"/>
               </w:rPr>
             </w:r>
           </w:p>
@@ -4374,22 +4357,21 @@
           <w:p>
             <w:pPr>
               <w:pStyle w:val="Normal"/>
-              <w:widowControl/>
-              <w:spacing w:lineRule="auto" w:line="240" w:before="0" w:after="0"/>
-              <w:jc w:val="left"/>
-              <w:rPr>
-                <w:rFonts w:ascii="Segoe UI" w:hAnsi="Segoe UI" w:cs="Segoe UI"/>
-                <w:sz w:val="24"/>
-                <w:szCs w:val="24"/>
-              </w:rPr>
-            </w:pPr>
-            <w:r>
-              <w:rPr>
-                <w:rFonts w:eastAsia="Calibri" w:cs="Segoe UI" w:ascii="Segoe UI" w:hAnsi="Segoe UI"/>
-                <w:kern w:val="0"/>
-                <w:sz w:val="22"/>
-                <w:szCs w:val="22"/>
-                <w:lang w:val="en-US" w:eastAsia="en-US" w:bidi="ar-SA"/>
+              <w:widowControl w:val="false"/>
+              <w:suppressAutoHyphens w:val="true"/>
+              <w:spacing w:lineRule="auto" w:line="240" w:before="0" w:after="0"/>
+              <w:jc w:val="left"/>
+              <w:rPr>
+                <w:rFonts w:ascii="Segoe UI" w:hAnsi="Segoe UI" w:cs="Segoe UI"/>
+                <w:sz w:val="24"/>
+                <w:szCs w:val="24"/>
+              </w:rPr>
+            </w:pPr>
+            <w:r>
+              <w:rPr>
+                <w:rFonts w:cs="Segoe UI" w:ascii="Segoe UI" w:hAnsi="Segoe UI"/>
+                <w:sz w:val="24"/>
+                <w:szCs w:val="24"/>
               </w:rPr>
             </w:r>
           </w:p>
@@ -4405,25 +4387,24 @@
           <w:p>
             <w:pPr>
               <w:pStyle w:val="Normal"/>
-              <w:widowControl/>
-              <w:spacing w:lineRule="auto" w:line="240" w:before="0" w:after="0"/>
-              <w:jc w:val="left"/>
-              <w:rPr>
-                <w:rFonts w:ascii="Segoe UI" w:hAnsi="Segoe UI" w:cs="Segoe UI"/>
-                <w:b/>
-                <w:b/>
-                <w:sz w:val="24"/>
-                <w:szCs w:val="24"/>
-              </w:rPr>
-            </w:pPr>
-            <w:r>
-              <w:rPr>
-                <w:rFonts w:eastAsia="Calibri" w:cs="Segoe UI" w:ascii="Segoe UI" w:hAnsi="Segoe UI"/>
-                <w:b/>
-                <w:kern w:val="0"/>
-                <w:sz w:val="22"/>
-                <w:szCs w:val="22"/>
-                <w:lang w:val="en-US" w:eastAsia="en-US" w:bidi="ar-SA"/>
+              <w:widowControl w:val="false"/>
+              <w:suppressAutoHyphens w:val="true"/>
+              <w:spacing w:lineRule="auto" w:line="240" w:before="0" w:after="0"/>
+              <w:jc w:val="left"/>
+              <w:rPr>
+                <w:rFonts w:ascii="Segoe UI" w:hAnsi="Segoe UI" w:cs="Segoe UI"/>
+                <w:b/>
+                <w:b/>
+                <w:sz w:val="24"/>
+                <w:szCs w:val="24"/>
+              </w:rPr>
+            </w:pPr>
+            <w:r>
+              <w:rPr>
+                <w:rFonts w:cs="Segoe UI" w:ascii="Segoe UI" w:hAnsi="Segoe UI"/>
+                <w:b/>
+                <w:sz w:val="24"/>
+                <w:szCs w:val="24"/>
               </w:rPr>
             </w:r>
           </w:p>
@@ -4436,22 +4417,21 @@
           <w:p>
             <w:pPr>
               <w:pStyle w:val="Normal"/>
-              <w:widowControl/>
-              <w:spacing w:lineRule="auto" w:line="240" w:before="0" w:after="0"/>
-              <w:jc w:val="left"/>
-              <w:rPr>
-                <w:rFonts w:ascii="Segoe UI" w:hAnsi="Segoe UI" w:cs="Segoe UI"/>
-                <w:sz w:val="24"/>
-                <w:szCs w:val="24"/>
-              </w:rPr>
-            </w:pPr>
-            <w:r>
-              <w:rPr>
-                <w:rFonts w:eastAsia="Calibri" w:cs="Segoe UI" w:ascii="Segoe UI" w:hAnsi="Segoe UI"/>
-                <w:kern w:val="0"/>
-                <w:sz w:val="22"/>
-                <w:szCs w:val="22"/>
-                <w:lang w:val="en-US" w:eastAsia="en-US" w:bidi="ar-SA"/>
+              <w:widowControl w:val="false"/>
+              <w:suppressAutoHyphens w:val="true"/>
+              <w:spacing w:lineRule="auto" w:line="240" w:before="0" w:after="0"/>
+              <w:jc w:val="left"/>
+              <w:rPr>
+                <w:rFonts w:ascii="Segoe UI" w:hAnsi="Segoe UI" w:cs="Segoe UI"/>
+                <w:sz w:val="24"/>
+                <w:szCs w:val="24"/>
+              </w:rPr>
+            </w:pPr>
+            <w:r>
+              <w:rPr>
+                <w:rFonts w:cs="Segoe UI" w:ascii="Segoe UI" w:hAnsi="Segoe UI"/>
+                <w:sz w:val="24"/>
+                <w:szCs w:val="24"/>
               </w:rPr>
             </w:r>
           </w:p>
@@ -4467,25 +4447,24 @@
           <w:p>
             <w:pPr>
               <w:pStyle w:val="Normal"/>
-              <w:widowControl/>
-              <w:spacing w:lineRule="auto" w:line="240" w:before="0" w:after="0"/>
-              <w:jc w:val="left"/>
-              <w:rPr>
-                <w:rFonts w:ascii="Segoe UI" w:hAnsi="Segoe UI" w:cs="Segoe UI"/>
-                <w:b/>
-                <w:b/>
-                <w:sz w:val="24"/>
-                <w:szCs w:val="24"/>
-              </w:rPr>
-            </w:pPr>
-            <w:r>
-              <w:rPr>
-                <w:rFonts w:eastAsia="Calibri" w:cs="Segoe UI" w:ascii="Segoe UI" w:hAnsi="Segoe UI"/>
-                <w:b/>
-                <w:kern w:val="0"/>
-                <w:sz w:val="22"/>
-                <w:szCs w:val="22"/>
-                <w:lang w:val="en-US" w:eastAsia="en-US" w:bidi="ar-SA"/>
+              <w:widowControl w:val="false"/>
+              <w:suppressAutoHyphens w:val="true"/>
+              <w:spacing w:lineRule="auto" w:line="240" w:before="0" w:after="0"/>
+              <w:jc w:val="left"/>
+              <w:rPr>
+                <w:rFonts w:ascii="Segoe UI" w:hAnsi="Segoe UI" w:cs="Segoe UI"/>
+                <w:b/>
+                <w:b/>
+                <w:sz w:val="24"/>
+                <w:szCs w:val="24"/>
+              </w:rPr>
+            </w:pPr>
+            <w:r>
+              <w:rPr>
+                <w:rFonts w:cs="Segoe UI" w:ascii="Segoe UI" w:hAnsi="Segoe UI"/>
+                <w:b/>
+                <w:sz w:val="24"/>
+                <w:szCs w:val="24"/>
               </w:rPr>
             </w:r>
           </w:p>
@@ -4498,22 +4477,21 @@
           <w:p>
             <w:pPr>
               <w:pStyle w:val="Normal"/>
-              <w:widowControl/>
-              <w:spacing w:lineRule="auto" w:line="240" w:before="0" w:after="0"/>
-              <w:jc w:val="left"/>
-              <w:rPr>
-                <w:rFonts w:ascii="Segoe UI" w:hAnsi="Segoe UI" w:cs="Segoe UI"/>
-                <w:sz w:val="24"/>
-                <w:szCs w:val="24"/>
-              </w:rPr>
-            </w:pPr>
-            <w:r>
-              <w:rPr>
-                <w:rFonts w:eastAsia="Calibri" w:cs="Segoe UI" w:ascii="Segoe UI" w:hAnsi="Segoe UI"/>
-                <w:kern w:val="0"/>
-                <w:sz w:val="22"/>
-                <w:szCs w:val="22"/>
-                <w:lang w:val="en-US" w:eastAsia="en-US" w:bidi="ar-SA"/>
+              <w:widowControl w:val="false"/>
+              <w:suppressAutoHyphens w:val="true"/>
+              <w:spacing w:lineRule="auto" w:line="240" w:before="0" w:after="0"/>
+              <w:jc w:val="left"/>
+              <w:rPr>
+                <w:rFonts w:ascii="Segoe UI" w:hAnsi="Segoe UI" w:cs="Segoe UI"/>
+                <w:sz w:val="24"/>
+                <w:szCs w:val="24"/>
+              </w:rPr>
+            </w:pPr>
+            <w:r>
+              <w:rPr>
+                <w:rFonts w:cs="Segoe UI" w:ascii="Segoe UI" w:hAnsi="Segoe UI"/>
+                <w:sz w:val="24"/>
+                <w:szCs w:val="24"/>
               </w:rPr>
             </w:r>
           </w:p>
@@ -4529,25 +4507,24 @@
           <w:p>
             <w:pPr>
               <w:pStyle w:val="Normal"/>
-              <w:widowControl/>
-              <w:spacing w:lineRule="auto" w:line="240" w:before="0" w:after="0"/>
-              <w:jc w:val="left"/>
-              <w:rPr>
-                <w:rFonts w:ascii="Segoe UI" w:hAnsi="Segoe UI" w:cs="Segoe UI"/>
-                <w:b/>
-                <w:b/>
-                <w:sz w:val="24"/>
-                <w:szCs w:val="24"/>
-              </w:rPr>
-            </w:pPr>
-            <w:r>
-              <w:rPr>
-                <w:rFonts w:eastAsia="Calibri" w:cs="Segoe UI" w:ascii="Segoe UI" w:hAnsi="Segoe UI"/>
-                <w:b/>
-                <w:kern w:val="0"/>
-                <w:sz w:val="22"/>
-                <w:szCs w:val="22"/>
-                <w:lang w:val="en-US" w:eastAsia="en-US" w:bidi="ar-SA"/>
+              <w:widowControl w:val="false"/>
+              <w:suppressAutoHyphens w:val="true"/>
+              <w:spacing w:lineRule="auto" w:line="240" w:before="0" w:after="0"/>
+              <w:jc w:val="left"/>
+              <w:rPr>
+                <w:rFonts w:ascii="Segoe UI" w:hAnsi="Segoe UI" w:cs="Segoe UI"/>
+                <w:b/>
+                <w:b/>
+                <w:sz w:val="24"/>
+                <w:szCs w:val="24"/>
+              </w:rPr>
+            </w:pPr>
+            <w:r>
+              <w:rPr>
+                <w:rFonts w:cs="Segoe UI" w:ascii="Segoe UI" w:hAnsi="Segoe UI"/>
+                <w:b/>
+                <w:sz w:val="24"/>
+                <w:szCs w:val="24"/>
               </w:rPr>
             </w:r>
           </w:p>
@@ -4560,22 +4537,21 @@
           <w:p>
             <w:pPr>
               <w:pStyle w:val="Normal"/>
-              <w:widowControl/>
-              <w:spacing w:lineRule="auto" w:line="240" w:before="0" w:after="0"/>
-              <w:jc w:val="left"/>
-              <w:rPr>
-                <w:rFonts w:ascii="Segoe UI" w:hAnsi="Segoe UI" w:cs="Segoe UI"/>
-                <w:sz w:val="24"/>
-                <w:szCs w:val="24"/>
-              </w:rPr>
-            </w:pPr>
-            <w:r>
-              <w:rPr>
-                <w:rFonts w:eastAsia="Calibri" w:cs="Segoe UI" w:ascii="Segoe UI" w:hAnsi="Segoe UI"/>
-                <w:kern w:val="0"/>
-                <w:sz w:val="22"/>
-                <w:szCs w:val="22"/>
-                <w:lang w:val="en-US" w:eastAsia="en-US" w:bidi="ar-SA"/>
+              <w:widowControl w:val="false"/>
+              <w:suppressAutoHyphens w:val="true"/>
+              <w:spacing w:lineRule="auto" w:line="240" w:before="0" w:after="0"/>
+              <w:jc w:val="left"/>
+              <w:rPr>
+                <w:rFonts w:ascii="Segoe UI" w:hAnsi="Segoe UI" w:cs="Segoe UI"/>
+                <w:sz w:val="24"/>
+                <w:szCs w:val="24"/>
+              </w:rPr>
+            </w:pPr>
+            <w:r>
+              <w:rPr>
+                <w:rFonts w:cs="Segoe UI" w:ascii="Segoe UI" w:hAnsi="Segoe UI"/>
+                <w:sz w:val="24"/>
+                <w:szCs w:val="24"/>
               </w:rPr>
             </w:r>
           </w:p>
@@ -4591,25 +4567,24 @@
           <w:p>
             <w:pPr>
               <w:pStyle w:val="Normal"/>
-              <w:widowControl/>
-              <w:spacing w:lineRule="auto" w:line="240" w:before="0" w:after="0"/>
-              <w:jc w:val="left"/>
-              <w:rPr>
-                <w:rFonts w:ascii="Segoe UI" w:hAnsi="Segoe UI" w:cs="Segoe UI"/>
-                <w:b/>
-                <w:b/>
-                <w:sz w:val="24"/>
-                <w:szCs w:val="24"/>
-              </w:rPr>
-            </w:pPr>
-            <w:r>
-              <w:rPr>
-                <w:rFonts w:eastAsia="Calibri" w:cs="Segoe UI" w:ascii="Segoe UI" w:hAnsi="Segoe UI"/>
-                <w:b/>
-                <w:kern w:val="0"/>
-                <w:sz w:val="22"/>
-                <w:szCs w:val="22"/>
-                <w:lang w:val="en-US" w:eastAsia="en-US" w:bidi="ar-SA"/>
+              <w:widowControl w:val="false"/>
+              <w:suppressAutoHyphens w:val="true"/>
+              <w:spacing w:lineRule="auto" w:line="240" w:before="0" w:after="0"/>
+              <w:jc w:val="left"/>
+              <w:rPr>
+                <w:rFonts w:ascii="Segoe UI" w:hAnsi="Segoe UI" w:cs="Segoe UI"/>
+                <w:b/>
+                <w:b/>
+                <w:sz w:val="24"/>
+                <w:szCs w:val="24"/>
+              </w:rPr>
+            </w:pPr>
+            <w:r>
+              <w:rPr>
+                <w:rFonts w:cs="Segoe UI" w:ascii="Segoe UI" w:hAnsi="Segoe UI"/>
+                <w:b/>
+                <w:sz w:val="24"/>
+                <w:szCs w:val="24"/>
               </w:rPr>
             </w:r>
           </w:p>
@@ -4622,22 +4597,21 @@
           <w:p>
             <w:pPr>
               <w:pStyle w:val="Normal"/>
-              <w:widowControl/>
-              <w:spacing w:lineRule="auto" w:line="240" w:before="0" w:after="0"/>
-              <w:jc w:val="left"/>
-              <w:rPr>
-                <w:rFonts w:ascii="Segoe UI" w:hAnsi="Segoe UI" w:cs="Segoe UI"/>
-                <w:sz w:val="24"/>
-                <w:szCs w:val="24"/>
-              </w:rPr>
-            </w:pPr>
-            <w:r>
-              <w:rPr>
-                <w:rFonts w:eastAsia="Calibri" w:cs="Segoe UI" w:ascii="Segoe UI" w:hAnsi="Segoe UI"/>
-                <w:kern w:val="0"/>
-                <w:sz w:val="22"/>
-                <w:szCs w:val="22"/>
-                <w:lang w:val="en-US" w:eastAsia="en-US" w:bidi="ar-SA"/>
+              <w:widowControl w:val="false"/>
+              <w:suppressAutoHyphens w:val="true"/>
+              <w:spacing w:lineRule="auto" w:line="240" w:before="0" w:after="0"/>
+              <w:jc w:val="left"/>
+              <w:rPr>
+                <w:rFonts w:ascii="Segoe UI" w:hAnsi="Segoe UI" w:cs="Segoe UI"/>
+                <w:sz w:val="24"/>
+                <w:szCs w:val="24"/>
+              </w:rPr>
+            </w:pPr>
+            <w:r>
+              <w:rPr>
+                <w:rFonts w:cs="Segoe UI" w:ascii="Segoe UI" w:hAnsi="Segoe UI"/>
+                <w:sz w:val="24"/>
+                <w:szCs w:val="24"/>
               </w:rPr>
             </w:r>
           </w:p>
@@ -4653,25 +4627,24 @@
           <w:p>
             <w:pPr>
               <w:pStyle w:val="Normal"/>
-              <w:widowControl/>
-              <w:spacing w:lineRule="auto" w:line="240" w:before="0" w:after="0"/>
-              <w:jc w:val="left"/>
-              <w:rPr>
-                <w:rFonts w:ascii="Segoe UI" w:hAnsi="Segoe UI" w:cs="Segoe UI"/>
-                <w:b/>
-                <w:b/>
-                <w:sz w:val="24"/>
-                <w:szCs w:val="24"/>
-              </w:rPr>
-            </w:pPr>
-            <w:r>
-              <w:rPr>
-                <w:rFonts w:eastAsia="Calibri" w:cs="Segoe UI" w:ascii="Segoe UI" w:hAnsi="Segoe UI"/>
-                <w:b/>
-                <w:kern w:val="0"/>
-                <w:sz w:val="22"/>
-                <w:szCs w:val="22"/>
-                <w:lang w:val="en-US" w:eastAsia="en-US" w:bidi="ar-SA"/>
+              <w:widowControl w:val="false"/>
+              <w:suppressAutoHyphens w:val="true"/>
+              <w:spacing w:lineRule="auto" w:line="240" w:before="0" w:after="0"/>
+              <w:jc w:val="left"/>
+              <w:rPr>
+                <w:rFonts w:ascii="Segoe UI" w:hAnsi="Segoe UI" w:cs="Segoe UI"/>
+                <w:b/>
+                <w:b/>
+                <w:sz w:val="24"/>
+                <w:szCs w:val="24"/>
+              </w:rPr>
+            </w:pPr>
+            <w:r>
+              <w:rPr>
+                <w:rFonts w:cs="Segoe UI" w:ascii="Segoe UI" w:hAnsi="Segoe UI"/>
+                <w:b/>
+                <w:sz w:val="24"/>
+                <w:szCs w:val="24"/>
               </w:rPr>
             </w:r>
           </w:p>
@@ -4684,22 +4657,21 @@
           <w:p>
             <w:pPr>
               <w:pStyle w:val="Normal"/>
-              <w:widowControl/>
-              <w:spacing w:lineRule="auto" w:line="240" w:before="0" w:after="0"/>
-              <w:jc w:val="left"/>
-              <w:rPr>
-                <w:rFonts w:ascii="Segoe UI" w:hAnsi="Segoe UI" w:cs="Segoe UI"/>
-                <w:sz w:val="24"/>
-                <w:szCs w:val="24"/>
-              </w:rPr>
-            </w:pPr>
-            <w:r>
-              <w:rPr>
-                <w:rFonts w:eastAsia="Calibri" w:cs="Segoe UI" w:ascii="Segoe UI" w:hAnsi="Segoe UI"/>
-                <w:kern w:val="0"/>
-                <w:sz w:val="22"/>
-                <w:szCs w:val="22"/>
-                <w:lang w:val="en-US" w:eastAsia="en-US" w:bidi="ar-SA"/>
+              <w:widowControl w:val="false"/>
+              <w:suppressAutoHyphens w:val="true"/>
+              <w:spacing w:lineRule="auto" w:line="240" w:before="0" w:after="0"/>
+              <w:jc w:val="left"/>
+              <w:rPr>
+                <w:rFonts w:ascii="Segoe UI" w:hAnsi="Segoe UI" w:cs="Segoe UI"/>
+                <w:sz w:val="24"/>
+                <w:szCs w:val="24"/>
+              </w:rPr>
+            </w:pPr>
+            <w:r>
+              <w:rPr>
+                <w:rFonts w:cs="Segoe UI" w:ascii="Segoe UI" w:hAnsi="Segoe UI"/>
+                <w:sz w:val="24"/>
+                <w:szCs w:val="24"/>
               </w:rPr>
             </w:r>
           </w:p>
@@ -5544,6 +5516,7 @@
     <w:rsid w:val="00964ff1"/>
     <w:pPr>
       <w:widowControl/>
+      <w:suppressAutoHyphens w:val="true"/>
       <w:bidi w:val="0"/>
       <w:spacing w:lineRule="auto" w:line="259" w:before="0" w:after="160"/>
       <w:jc w:val="left"/>

</xml_diff>